<commit_message>
update 0.5 for vmfleet start-sweep captures performance counters in host clear-pause loops on pause file to handle blocking opens check-pause comments on numbers of (un)paused vms run/run-sweeptemplate use -z and -Z (best practice) update documentation to reflect changes in qos policytype names
</commit_message>
<xml_diff>
--- a/Frameworks/VMFleet/s2d-vmfleet.docx
+++ b/Frameworks/VMFleet/s2d-vmfleet.docx
@@ -34,16 +34,27 @@
         <w:br/>
       </w:r>
       <w:r>
-        <w:t>4</w:t>
+        <w:t>6</w:t>
       </w:r>
       <w:r>
         <w:t>/</w:t>
       </w:r>
       <w:r>
-        <w:t>1</w:t>
-      </w:r>
-      <w:r>
-        <w:t>4/2016 – TP5 v 0.4</w:t>
+        <w:t>22</w:t>
+      </w:r>
+      <w:bookmarkStart w:id="0" w:name="_GoBack"/>
+      <w:bookmarkEnd w:id="0"/>
+      <w:r>
+        <w:t>/2016 – TP5</w:t>
+      </w:r>
+      <w:r>
+        <w:t>/RTM</w:t>
+      </w:r>
+      <w:r>
+        <w:t xml:space="preserve"> v 0.</w:t>
+      </w:r>
+      <w:r>
+        <w:t>5</w:t>
       </w:r>
     </w:p>
     <w:p>
@@ -269,19 +280,7 @@
         </w:numPr>
       </w:pPr>
       <w:r>
-        <w:t xml:space="preserve">credential templating moves to </w:t>
-      </w:r>
-      <w:r>
-        <w:t>launch.ps1</w:t>
-      </w:r>
-      <w:r>
-        <w:t xml:space="preserve">, which </w:t>
-      </w:r>
-      <w:r>
-        <w:t>is now genera</w:t>
-      </w:r>
-      <w:r>
-        <w:t>ted into the VMs</w:t>
+        <w:t>credential templating moves to launch.ps1, which is now generated into the VMs</w:t>
       </w:r>
     </w:p>
     <w:p>
@@ -368,7 +367,7 @@
       <w:pPr>
         <w:pStyle w:val="Heading1"/>
       </w:pPr>
-      <w:bookmarkStart w:id="0" w:name="_Ref431219869"/>
+      <w:bookmarkStart w:id="1" w:name="_Ref431219869"/>
       <w:r>
         <w:lastRenderedPageBreak/>
         <w:t>VM Fleet</w:t>
@@ -558,14 +557,7 @@
                 <w:b/>
                 <w:i/>
               </w:rPr>
-              <w:t>entials</w:t>
-            </w:r>
-            <w:r>
-              <w:rPr>
-                <w:b/>
-                <w:i/>
-              </w:rPr>
-              <w:t xml:space="preserve"> when injected into the VMs.</w:t>
+              <w:t>entials when injected into the VMs.</w:t>
             </w:r>
           </w:p>
         </w:tc>
@@ -1273,7 +1265,7 @@
       <w:pPr>
         <w:pStyle w:val="Heading1"/>
       </w:pPr>
-      <w:bookmarkStart w:id="1" w:name="_Ref440967475"/>
+      <w:bookmarkStart w:id="2" w:name="_Ref440967475"/>
       <w:r>
         <w:t>Create</w:t>
       </w:r>
@@ -1289,8 +1281,8 @@
       <w:r>
         <w:t xml:space="preserve"> Image</w:t>
       </w:r>
-      <w:bookmarkEnd w:id="0"/>
       <w:bookmarkEnd w:id="1"/>
+      <w:bookmarkEnd w:id="2"/>
     </w:p>
     <w:p>
       <w:r>
@@ -1696,12 +1688,12 @@
       <w:pPr>
         <w:pStyle w:val="Heading2"/>
       </w:pPr>
-      <w:bookmarkStart w:id="2" w:name="_Ref440974179"/>
+      <w:bookmarkStart w:id="3" w:name="_Ref440974179"/>
       <w:r>
         <w:lastRenderedPageBreak/>
         <w:t>Create the CSV</w:t>
       </w:r>
-      <w:bookmarkEnd w:id="2"/>
+      <w:bookmarkEnd w:id="3"/>
     </w:p>
     <w:p>
       <w:r>
@@ -2502,11 +2494,11 @@
       <w:pPr>
         <w:pStyle w:val="Heading2"/>
       </w:pPr>
-      <w:bookmarkStart w:id="3" w:name="_Ref433989186"/>
+      <w:bookmarkStart w:id="4" w:name="_Ref433989186"/>
       <w:r>
         <w:t>Create the Fleet VMs</w:t>
       </w:r>
-      <w:bookmarkEnd w:id="3"/>
+      <w:bookmarkEnd w:id="4"/>
     </w:p>
     <w:p>
       <w:r>
@@ -3128,11 +3120,11 @@
       <w:pPr>
         <w:pStyle w:val="Heading2"/>
       </w:pPr>
-      <w:bookmarkStart w:id="4" w:name="_Ref448401426"/>
+      <w:bookmarkStart w:id="5" w:name="_Ref448401426"/>
       <w:r>
         <w:t>Automated Sweeps</w:t>
       </w:r>
-      <w:bookmarkEnd w:id="4"/>
+      <w:bookmarkEnd w:id="5"/>
     </w:p>
     <w:p>
       <w:r>
@@ -3166,13 +3158,7 @@
         </w:numPr>
       </w:pPr>
       <w:r>
-        <w:t>when “done”</w:t>
-      </w:r>
-      <w:r>
-        <w:t xml:space="preserve"> is received, master drops a</w:t>
-      </w:r>
-      <w:r>
-        <w:t xml:space="preserve"> done flag file indicating the “go” epoch</w:t>
+        <w:t>when “done” is received, master drops a done flag file indicating the “go” epoch</w:t>
       </w:r>
     </w:p>
     <w:p>
@@ -3385,12 +3371,7 @@
     </w:p>
     <w:p>
       <w:r>
-        <w:t xml:space="preserve">The default template will drop DISKSPD XML </w:t>
-      </w:r>
-      <w:bookmarkStart w:id="5" w:name="_GoBack"/>
-      <w:bookmarkEnd w:id="5"/>
-      <w:r>
-        <w:t>results into the collect/control/result folder, which must already exist. It is currently a flagged error if any VM indicates early completion of a step, so ensure that the result folder does not have pre-existing results.</w:t>
+        <w:t>The default template will drop DISKSPD XML results into the collect/control/result folder, which must already exist. It is currently a flagged error if any VM indicates early completion of a step, so ensure that the result folder does not have pre-existing results.</w:t>
       </w:r>
     </w:p>
     <w:p>
@@ -3425,11 +3406,9 @@
       <w:r>
         <w:t xml:space="preserve">Storage Quality of Service is a new capability for Windows Server 2016. To use this with the VM Fleet, define one or more </w:t>
       </w:r>
-      <w:proofErr w:type="spellStart"/>
-      <w:r>
-        <w:t>MultiInstance</w:t>
-      </w:r>
-      <w:proofErr w:type="spellEnd"/>
+      <w:r>
+        <w:t>per-VM</w:t>
+      </w:r>
       <w:r>
         <w:t xml:space="preserve"> </w:t>
       </w:r>
@@ -3636,7 +3615,6 @@
         </w:rPr>
         <w:t xml:space="preserve"> </w:t>
       </w:r>
-      <w:proofErr w:type="spellStart"/>
       <w:r>
         <w:rPr>
           <w:rFonts w:ascii="Lucida Console" w:hAnsi="Lucida Console" w:cs="Lucida Console"/>
@@ -3644,9 +3622,8 @@
           <w:sz w:val="18"/>
           <w:szCs w:val="18"/>
         </w:rPr>
-        <w:t>MultiInstance</w:t>
-      </w:r>
-      <w:proofErr w:type="spellEnd"/>
+        <w:t>Dedicated</w:t>
+      </w:r>
     </w:p>
     <w:p>
       <w:pPr>
@@ -3844,7 +3821,6 @@
         </w:rPr>
         <w:t xml:space="preserve"> </w:t>
       </w:r>
-      <w:proofErr w:type="spellStart"/>
       <w:r>
         <w:rPr>
           <w:rFonts w:ascii="Lucida Console" w:hAnsi="Lucida Console" w:cs="Lucida Console"/>
@@ -3852,9 +3828,8 @@
           <w:sz w:val="18"/>
           <w:szCs w:val="18"/>
         </w:rPr>
-        <w:t>MultiInstance</w:t>
-      </w:r>
-      <w:proofErr w:type="spellEnd"/>
+        <w:t>Dedicated</w:t>
+      </w:r>
     </w:p>
     <w:p>
       <w:pPr>
@@ -4053,6 +4028,21 @@
         </w:rPr>
         <w:t xml:space="preserve"> </w:t>
       </w:r>
+      <w:r>
+        <w:rPr>
+          <w:rFonts w:ascii="Lucida Console" w:hAnsi="Lucida Console" w:cs="Lucida Console"/>
+          <w:color w:val="8A2BE2"/>
+          <w:sz w:val="18"/>
+          <w:szCs w:val="18"/>
+        </w:rPr>
+        <w:t>Dedicated</w:t>
+      </w:r>
+    </w:p>
+    <w:p/>
+    <w:p>
+      <w:r>
+        <w:t xml:space="preserve">Earlier versions of Windows Server 2016 used the policy type name </w:t>
+      </w:r>
       <w:proofErr w:type="spellStart"/>
       <w:r>
         <w:rPr>
@@ -4073,11 +4063,31 @@
         </w:rPr>
         <w:t xml:space="preserve"> </w:t>
       </w:r>
-    </w:p>
-    <w:p/>
-    <w:p>
-      <w:r>
-        <w:t>These names correspond to those used within the demo.ps1 demonstration script. The individually specify a range of 20x (500 – 10,000) IOP controls to put on the VMs. To then apply these policies to the VMs, use the set-storageqos.ps1 script.</w:t>
+      <w:r>
+        <w:t xml:space="preserve">instead of </w:t>
+      </w:r>
+      <w:r>
+        <w:rPr>
+          <w:rFonts w:ascii="Lucida Console" w:hAnsi="Lucida Console" w:cs="Lucida Console"/>
+          <w:color w:val="8A2BE2"/>
+          <w:sz w:val="18"/>
+          <w:szCs w:val="18"/>
+        </w:rPr>
+        <w:t>Dedicated</w:t>
+      </w:r>
+      <w:r>
+        <w:t>. Both refer to a policy whose rate limit applies to each VM individually.</w:t>
+      </w:r>
+    </w:p>
+    <w:p>
+      <w:r>
+        <w:t>These names correspond to those used within the demo.ps1 demonstration script. The</w:t>
+      </w:r>
+      <w:r>
+        <w:t>y</w:t>
+      </w:r>
+      <w:r>
+        <w:t xml:space="preserve"> individually specify a range of 20x (500 – 10,000) IOP controls to put on the VMs. To then apply these policies to the VMs, use the set-storageqos.ps1 script.</w:t>
       </w:r>
     </w:p>
     <w:p>
@@ -5039,7 +5049,7 @@
       </w:pPr>
     </w:pPrDefault>
   </w:docDefaults>
-  <w:latentStyles w:defLockedState="0" w:defUIPriority="99" w:defSemiHidden="0" w:defUnhideWhenUsed="0" w:defQFormat="0" w:count="372">
+  <w:latentStyles w:defLockedState="0" w:defUIPriority="99" w:defSemiHidden="0" w:defUnhideWhenUsed="0" w:defQFormat="0" w:count="373">
     <w:lsdException w:name="Normal" w:uiPriority="0" w:qFormat="1"/>
     <w:lsdException w:name="heading 1" w:uiPriority="9" w:qFormat="1"/>
     <w:lsdException w:name="heading 2" w:semiHidden="1" w:uiPriority="9" w:unhideWhenUsed="1" w:qFormat="1"/>
@@ -5145,7 +5155,6 @@
     <w:lsdException w:name="HTML Sample" w:semiHidden="1" w:unhideWhenUsed="1"/>
     <w:lsdException w:name="HTML Typewriter" w:semiHidden="1" w:unhideWhenUsed="1"/>
     <w:lsdException w:name="HTML Variable" w:semiHidden="1" w:unhideWhenUsed="1"/>
-    <w:lsdException w:name="Normal Table" w:semiHidden="1" w:unhideWhenUsed="1"/>
     <w:lsdException w:name="annotation subject" w:semiHidden="1" w:unhideWhenUsed="1"/>
     <w:lsdException w:name="No List" w:semiHidden="1" w:unhideWhenUsed="1"/>
     <w:lsdException w:name="Outline List 1" w:semiHidden="1" w:unhideWhenUsed="1"/>
@@ -5192,10 +5201,8 @@
     <w:lsdException w:name="Table Subtle 2" w:semiHidden="1" w:unhideWhenUsed="1"/>
     <w:lsdException w:name="Table Web 1" w:semiHidden="1" w:unhideWhenUsed="1"/>
     <w:lsdException w:name="Table Web 2" w:semiHidden="1" w:unhideWhenUsed="1"/>
-    <w:lsdException w:name="Table Web 3" w:semiHidden="1" w:unhideWhenUsed="1"/>
     <w:lsdException w:name="Balloon Text" w:semiHidden="1" w:unhideWhenUsed="1"/>
     <w:lsdException w:name="Table Grid" w:uiPriority="39"/>
-    <w:lsdException w:name="Table Theme" w:semiHidden="1" w:unhideWhenUsed="1"/>
     <w:lsdException w:name="Placeholder Text" w:semiHidden="1"/>
     <w:lsdException w:name="No Spacing" w:uiPriority="1" w:qFormat="1"/>
     <w:lsdException w:name="Light Shading" w:uiPriority="60"/>
@@ -5412,6 +5419,7 @@
     <w:lsdException w:name="List Table 6 Colorful Accent 6" w:uiPriority="51"/>
     <w:lsdException w:name="List Table 7 Colorful Accent 6" w:uiPriority="52"/>
     <w:lsdException w:name="Mention" w:semiHidden="1" w:unhideWhenUsed="1"/>
+    <w:lsdException w:name="Smart Hyperlink" w:semiHidden="1" w:unhideWhenUsed="1"/>
   </w:latentStyles>
   <w:style w:type="paragraph" w:default="1" w:styleId="Normal">
     <w:name w:val="Normal"/>
@@ -6517,7 +6525,7 @@
 </file>
 
 <file path=customXml/itemProps1.xml><?xml version="1.0" encoding="utf-8"?>
-<ds:datastoreItem xmlns:ds="http://schemas.openxmlformats.org/officeDocument/2006/customXml" ds:itemID="{9E92754D-CEE4-4DD7-B2FD-8141E97475D4}">
+<ds:datastoreItem xmlns:ds="http://schemas.openxmlformats.org/officeDocument/2006/customXml" ds:itemID="{8A8C83D0-EA97-417B-9E6E-B8F01D86E590}">
   <ds:schemaRefs>
     <ds:schemaRef ds:uri="http://schemas.openxmlformats.org/officeDocument/2006/bibliography"/>
   </ds:schemaRefs>

</xml_diff>

<commit_message>
0.8 update new watch-cpu for cpu utilization distributions watch-cluster fix to immediately restart on all child jobs exiting test-clusterhealth fix to push debug-storagesubsystem output out in-line with rest of output get-cluspc adds options for smb/smbd
</commit_message>
<xml_diff>
--- a/Frameworks/VMFleet/s2d-vmfleet.docx
+++ b/Frameworks/VMFleet/s2d-vmfleet.docx
@@ -1,6 +1,6 @@
 
 <file path=word/document.xml><?xml version="1.0" encoding="utf-8"?>
-<w:document xmlns:wpc="http://schemas.microsoft.com/office/word/2010/wordprocessingCanvas" xmlns:cx="http://schemas.microsoft.com/office/drawing/2014/chartex" xmlns:cx1="http://schemas.microsoft.com/office/drawing/2015/9/8/chartex" xmlns:cx2="http://schemas.microsoft.com/office/drawing/2015/10/21/chartex" xmlns:cx3="http://schemas.microsoft.com/office/drawing/2016/5/9/chartex" xmlns:cx4="http://schemas.microsoft.com/office/drawing/2016/5/10/chartex" xmlns:cx5="http://schemas.microsoft.com/office/drawing/2016/5/11/chartex" xmlns:cx6="http://schemas.microsoft.com/office/drawing/2016/5/12/chartex" xmlns:cx7="http://schemas.microsoft.com/office/drawing/2016/5/13/chartex" xmlns:cx8="http://schemas.microsoft.com/office/drawing/2016/5/14/chartex" xmlns:mc="http://schemas.openxmlformats.org/markup-compatibility/2006" xmlns:o="urn:schemas-microsoft-com:office:office" xmlns:r="http://schemas.openxmlformats.org/officeDocument/2006/relationships" xmlns:m="http://schemas.openxmlformats.org/officeDocument/2006/math" xmlns:v="urn:schemas-microsoft-com:vml" xmlns:wp14="http://schemas.microsoft.com/office/word/2010/wordprocessingDrawing" xmlns:wp="http://schemas.openxmlformats.org/drawingml/2006/wordprocessingDrawing" xmlns:w10="urn:schemas-microsoft-com:office:word" xmlns:w="http://schemas.openxmlformats.org/wordprocessingml/2006/main" xmlns:w14="http://schemas.microsoft.com/office/word/2010/wordml" xmlns:w15="http://schemas.microsoft.com/office/word/2012/wordml" xmlns:w16se="http://schemas.microsoft.com/office/word/2015/wordml/symex" xmlns:wpg="http://schemas.microsoft.com/office/word/2010/wordprocessingGroup" xmlns:wpi="http://schemas.microsoft.com/office/word/2010/wordprocessingInk" xmlns:wne="http://schemas.microsoft.com/office/word/2006/wordml" xmlns:wps="http://schemas.microsoft.com/office/word/2010/wordprocessingShape" mc:Ignorable="w14 w15 w16se wp14">
+<w:document xmlns:wpc="http://schemas.microsoft.com/office/word/2010/wordprocessingCanvas" xmlns:cx="http://schemas.microsoft.com/office/drawing/2014/chartex" xmlns:cx1="http://schemas.microsoft.com/office/drawing/2015/9/8/chartex" xmlns:cx2="http://schemas.microsoft.com/office/drawing/2015/10/21/chartex" xmlns:cx3="http://schemas.microsoft.com/office/drawing/2016/5/9/chartex" xmlns:cx4="http://schemas.microsoft.com/office/drawing/2016/5/10/chartex" xmlns:cx5="http://schemas.microsoft.com/office/drawing/2016/5/11/chartex" xmlns:cx6="http://schemas.microsoft.com/office/drawing/2016/5/12/chartex" xmlns:cx7="http://schemas.microsoft.com/office/drawing/2016/5/13/chartex" xmlns:cx8="http://schemas.microsoft.com/office/drawing/2016/5/14/chartex" xmlns:mc="http://schemas.openxmlformats.org/markup-compatibility/2006" xmlns:aink="http://schemas.microsoft.com/office/drawing/2016/ink" xmlns:o="urn:schemas-microsoft-com:office:office" xmlns:r="http://schemas.openxmlformats.org/officeDocument/2006/relationships" xmlns:m="http://schemas.openxmlformats.org/officeDocument/2006/math" xmlns:v="urn:schemas-microsoft-com:vml" xmlns:wp14="http://schemas.microsoft.com/office/word/2010/wordprocessingDrawing" xmlns:wp="http://schemas.openxmlformats.org/drawingml/2006/wordprocessingDrawing" xmlns:w10="urn:schemas-microsoft-com:office:word" xmlns:w="http://schemas.openxmlformats.org/wordprocessingml/2006/main" xmlns:w14="http://schemas.microsoft.com/office/word/2010/wordml" xmlns:w15="http://schemas.microsoft.com/office/word/2012/wordml" xmlns:w16se="http://schemas.microsoft.com/office/word/2015/wordml/symex" xmlns:wpg="http://schemas.microsoft.com/office/word/2010/wordprocessingGroup" xmlns:wpi="http://schemas.microsoft.com/office/word/2010/wordprocessingInk" xmlns:wne="http://schemas.microsoft.com/office/word/2006/wordml" xmlns:wps="http://schemas.microsoft.com/office/word/2010/wordprocessingShape" mc:Ignorable="w14 w15 w16se wp14">
   <w:body>
     <w:p>
       <w:pPr>
@@ -34,7 +34,7 @@
         <w:br/>
       </w:r>
       <w:r>
-        <w:t>3</w:t>
+        <w:t>6</w:t>
       </w:r>
       <w:r>
         <w:t>/</w:t>
@@ -46,7 +46,10 @@
         <w:t xml:space="preserve"> – v 0.</w:t>
       </w:r>
       <w:r>
-        <w:t>7 update</w:t>
+        <w:t>8</w:t>
+      </w:r>
+      <w:r>
+        <w:t xml:space="preserve"> update</w:t>
       </w:r>
     </w:p>
     <w:p>
@@ -115,7 +118,7 @@
     </w:p>
     <w:p>
       <w:r>
-        <w:t>0.5:</w:t>
+        <w:t>0.6:</w:t>
       </w:r>
     </w:p>
     <w:p>
@@ -127,7 +130,7 @@
         </w:numPr>
       </w:pPr>
       <w:r>
-        <w:t>generalized sweep mechanics</w:t>
+        <w:t>install-vmfleet provided to automate basic setup tasks (CSV mounts, directory structure, etc.)</w:t>
       </w:r>
     </w:p>
     <w:p>
@@ -139,23 +142,7 @@
         </w:numPr>
       </w:pPr>
       <w:r>
-        <w:t xml:space="preserve">new </w:t>
-      </w:r>
-      <w:proofErr w:type="spellStart"/>
-      <w:r>
-        <w:t>cpu</w:t>
-      </w:r>
-      <w:proofErr w:type="spellEnd"/>
-      <w:r>
-        <w:t xml:space="preserve"> targeting sweep using </w:t>
-      </w:r>
-      <w:proofErr w:type="spellStart"/>
-      <w:r>
-        <w:t>StoragQoS</w:t>
-      </w:r>
-      <w:proofErr w:type="spellEnd"/>
-      <w:r>
-        <w:t xml:space="preserve"> to provide estimated IOPs per %CPU</w:t>
+        <w:t>convert get-linfit.ps1 into a utility script</w:t>
       </w:r>
     </w:p>
     <w:p>
@@ -167,28 +154,7 @@
         </w:numPr>
       </w:pPr>
       <w:r>
-        <w:t>new helper get-</w:t>
-      </w:r>
-      <w:proofErr w:type="spellStart"/>
-      <w:r>
-        <w:t>linfit</w:t>
-      </w:r>
-      <w:proofErr w:type="spellEnd"/>
-      <w:r>
-        <w:t>: provide linear fit coefficients of results in csv/</w:t>
-      </w:r>
-      <w:proofErr w:type="spellStart"/>
-      <w:r>
-        <w:t>tsv</w:t>
-      </w:r>
-      <w:proofErr w:type="spellEnd"/>
-      <w:r>
-        <w:t xml:space="preserve"> form</w:t>
-      </w:r>
-    </w:p>
-    <w:p>
-      <w:r>
-        <w:t>0.6:</w:t>
+        <w:t>add non-linearity/saturation detection to analyze-cputarget.ps1</w:t>
       </w:r>
     </w:p>
     <w:p>
@@ -200,7 +166,15 @@
         </w:numPr>
       </w:pPr>
       <w:r>
-        <w:t>install-vmfleet provided to automate basic setup tasks (CSV mounts, directory structure, etc.)</w:t>
+        <w:t xml:space="preserve">large fleet adaptations: clear-pause no longer scrubs pause acknowledgement files, check-pause shows the </w:t>
+      </w:r>
+      <w:proofErr w:type="spellStart"/>
+      <w:r>
+        <w:t>unpaused</w:t>
+      </w:r>
+      <w:proofErr w:type="spellEnd"/>
+      <w:r>
+        <w:t xml:space="preserve"> VMs.</w:t>
       </w:r>
     </w:p>
     <w:p>
@@ -212,7 +186,31 @@
         </w:numPr>
       </w:pPr>
       <w:r>
-        <w:t>convert get-linfit.ps1 into a utility script</w:t>
+        <w:t xml:space="preserve">demo scripting works again, and now </w:t>
+      </w:r>
+      <w:proofErr w:type="spellStart"/>
+      <w:r>
+        <w:t>autopicks</w:t>
+      </w:r>
+      <w:proofErr w:type="spellEnd"/>
+      <w:r>
+        <w:t xml:space="preserve"> any run-demo*.ps1 script and </w:t>
+      </w:r>
+      <w:proofErr w:type="spellStart"/>
+      <w:r>
+        <w:t>autofills</w:t>
+      </w:r>
+      <w:proofErr w:type="spellEnd"/>
+      <w:r>
+        <w:t xml:space="preserve"> node and </w:t>
+      </w:r>
+      <w:proofErr w:type="spellStart"/>
+      <w:r>
+        <w:t>vm</w:t>
+      </w:r>
+      <w:proofErr w:type="spellEnd"/>
+      <w:r>
+        <w:t>/node counts (assuming even distribution)</w:t>
       </w:r>
     </w:p>
     <w:p>
@@ -224,7 +222,16 @@
         </w:numPr>
       </w:pPr>
       <w:r>
-        <w:t>add non-linearity/saturation detection to analyze-cputarget.ps1</w:t>
+        <w:t xml:space="preserve">flag files (pause/go/done) pushed down to a </w:t>
+      </w:r>
+      <w:r>
+        <w:t xml:space="preserve">separate </w:t>
+      </w:r>
+      <w:r>
+        <w:t>subdirectory of control</w:t>
+      </w:r>
+      <w:r>
+        <w:t>, flag</w:t>
       </w:r>
     </w:p>
     <w:p>
@@ -236,15 +243,7 @@
         </w:numPr>
       </w:pPr>
       <w:r>
-        <w:t xml:space="preserve">large fleet adaptations: clear-pause no longer scrubs pause acknowledgement files, check-pause shows the </w:t>
-      </w:r>
-      <w:proofErr w:type="spellStart"/>
-      <w:r>
-        <w:t>unpaused</w:t>
-      </w:r>
-      <w:proofErr w:type="spellEnd"/>
-      <w:r>
-        <w:t xml:space="preserve"> VMs.</w:t>
+        <w:t>watch-cluster now handles downed nodes gracefully</w:t>
       </w:r>
     </w:p>
     <w:p>
@@ -256,75 +255,6 @@
         </w:numPr>
       </w:pPr>
       <w:r>
-        <w:t xml:space="preserve">demo scripting works again, and now </w:t>
-      </w:r>
-      <w:proofErr w:type="spellStart"/>
-      <w:r>
-        <w:t>autopicks</w:t>
-      </w:r>
-      <w:proofErr w:type="spellEnd"/>
-      <w:r>
-        <w:t xml:space="preserve"> any run-demo*.ps1 script and </w:t>
-      </w:r>
-      <w:proofErr w:type="spellStart"/>
-      <w:r>
-        <w:t>autofills</w:t>
-      </w:r>
-      <w:proofErr w:type="spellEnd"/>
-      <w:r>
-        <w:t xml:space="preserve"> node and </w:t>
-      </w:r>
-      <w:proofErr w:type="spellStart"/>
-      <w:r>
-        <w:t>vm</w:t>
-      </w:r>
-      <w:proofErr w:type="spellEnd"/>
-      <w:r>
-        <w:t>/node counts (assuming even distribution)</w:t>
-      </w:r>
-    </w:p>
-    <w:p>
-      <w:pPr>
-        <w:pStyle w:val="ListParagraph"/>
-        <w:numPr>
-          <w:ilvl w:val="0"/>
-          <w:numId w:val="17"/>
-        </w:numPr>
-      </w:pPr>
-      <w:r>
-        <w:t xml:space="preserve">flag files (pause/go/done) pushed down to a </w:t>
-      </w:r>
-      <w:r>
-        <w:t xml:space="preserve">separate </w:t>
-      </w:r>
-      <w:r>
-        <w:t>subdirectory of control</w:t>
-      </w:r>
-      <w:r>
-        <w:t>, flag</w:t>
-      </w:r>
-    </w:p>
-    <w:p>
-      <w:pPr>
-        <w:pStyle w:val="ListParagraph"/>
-        <w:numPr>
-          <w:ilvl w:val="0"/>
-          <w:numId w:val="17"/>
-        </w:numPr>
-      </w:pPr>
-      <w:r>
-        <w:t>watch-cluster now handles downed nodes gracefully</w:t>
-      </w:r>
-    </w:p>
-    <w:p>
-      <w:pPr>
-        <w:pStyle w:val="ListParagraph"/>
-        <w:numPr>
-          <w:ilvl w:val="0"/>
-          <w:numId w:val="17"/>
-        </w:numPr>
-      </w:pPr>
-      <w:r>
         <w:t xml:space="preserve">various </w:t>
       </w:r>
       <w:r>
@@ -348,7 +278,6 @@
         </w:numPr>
       </w:pPr>
       <w:r>
-        <w:lastRenderedPageBreak/>
         <w:t xml:space="preserve">create/destroy-vmfleet &amp; update-csv: don't rely on the csv name containing the </w:t>
       </w:r>
       <w:proofErr w:type="spellStart"/>
@@ -442,6 +371,7 @@
         </w:numPr>
       </w:pPr>
       <w:r>
+        <w:lastRenderedPageBreak/>
         <w:t>create-vmfleet: use A1 VM size by default (1VCPU 1.75GiB RAM)</w:t>
       </w:r>
     </w:p>
@@ -698,7 +628,93 @@
         <w:t>check-outlier: EXPERIMENTAL sample of a way to ferret out outlier devices in a cluster</w:t>
       </w:r>
     </w:p>
-    <w:p/>
+    <w:p>
+      <w:r>
+        <w:t>0.8:</w:t>
+      </w:r>
+    </w:p>
+    <w:p>
+      <w:pPr>
+        <w:pStyle w:val="ListParagraph"/>
+        <w:numPr>
+          <w:ilvl w:val="0"/>
+          <w:numId w:val="20"/>
+        </w:numPr>
+      </w:pPr>
+      <w:r>
+        <w:t>watch-</w:t>
+      </w:r>
+      <w:proofErr w:type="spellStart"/>
+      <w:r>
+        <w:t>cpu</w:t>
+      </w:r>
+      <w:proofErr w:type="spellEnd"/>
+      <w:r>
+        <w:t>: new, visualizer for CPU core utilization distributions</w:t>
+      </w:r>
+    </w:p>
+    <w:p>
+      <w:pPr>
+        <w:pStyle w:val="ListParagraph"/>
+        <w:numPr>
+          <w:ilvl w:val="0"/>
+          <w:numId w:val="20"/>
+        </w:numPr>
+      </w:pPr>
+      <w:r>
+        <w:t>watch-cluster: restart immediately if all child jobs are no longer running</w:t>
+      </w:r>
+    </w:p>
+    <w:p>
+      <w:pPr>
+        <w:pStyle w:val="ListParagraph"/>
+        <w:numPr>
+          <w:ilvl w:val="0"/>
+          <w:numId w:val="20"/>
+        </w:numPr>
+      </w:pPr>
+      <w:bookmarkStart w:id="0" w:name="_GoBack"/>
+      <w:r>
+        <w:t>test-</w:t>
+      </w:r>
+      <w:proofErr w:type="spellStart"/>
+      <w:r>
+        <w:t>clusterhealth</w:t>
+      </w:r>
+      <w:proofErr w:type="spellEnd"/>
+      <w:r>
+        <w:t>: flush output pipeline for Debug-</w:t>
+      </w:r>
+      <w:proofErr w:type="spellStart"/>
+      <w:r>
+        <w:t>StorageSubsystem</w:t>
+      </w:r>
+      <w:proofErr w:type="spellEnd"/>
+      <w:r>
+        <w:t xml:space="preserve"> output</w:t>
+      </w:r>
+    </w:p>
+    <w:bookmarkEnd w:id="0"/>
+    <w:p>
+      <w:pPr>
+        <w:pStyle w:val="ListParagraph"/>
+        <w:numPr>
+          <w:ilvl w:val="0"/>
+          <w:numId w:val="20"/>
+        </w:numPr>
+      </w:pPr>
+      <w:r>
+        <w:t>get-</w:t>
+      </w:r>
+      <w:proofErr w:type="spellStart"/>
+      <w:r>
+        <w:t>cluspc</w:t>
+      </w:r>
+      <w:proofErr w:type="spellEnd"/>
+      <w:r>
+        <w:t>: add SMB Client/Server and SMB Direct (not defaulted in Storage group yet)</w:t>
+      </w:r>
+    </w:p>
     <w:p>
       <w:r>
         <w:t xml:space="preserve">VM Fleet is now part of DISKSPD. See Section </w:t>
@@ -726,7 +742,7 @@
       <w:pPr>
         <w:pStyle w:val="Heading1"/>
       </w:pPr>
-      <w:bookmarkStart w:id="0" w:name="_Ref431219869"/>
+      <w:bookmarkStart w:id="1" w:name="_Ref431219869"/>
       <w:r>
         <w:t>VM Fleet</w:t>
       </w:r>
@@ -982,7 +998,6 @@
           </w:tcPr>
           <w:p>
             <w:r>
-              <w:lastRenderedPageBreak/>
               <w:t>clear-pause.ps1</w:t>
             </w:r>
           </w:p>
@@ -1038,6 +1053,7 @@
           </w:tcPr>
           <w:p>
             <w:r>
+              <w:lastRenderedPageBreak/>
               <w:t>INSTALL-VMFLEET.PS1</w:t>
             </w:r>
           </w:p>
@@ -1453,7 +1469,16 @@
               <w:cnfStyle w:val="000000100000" w:firstRow="0" w:lastRow="0" w:firstColumn="0" w:lastColumn="0" w:oddVBand="0" w:evenVBand="0" w:oddHBand="1" w:evenHBand="0" w:firstRowFirstColumn="0" w:firstRowLastColumn="0" w:lastRowFirstColumn="0" w:lastRowLastColumn="0"/>
             </w:pPr>
             <w:r>
-              <w:t xml:space="preserve">This is an example of text-console performance monitor tracking across a cluster. </w:t>
+              <w:t>A</w:t>
+            </w:r>
+            <w:r>
+              <w:t>n example of</w:t>
+            </w:r>
+            <w:r>
+              <w:t xml:space="preserve"> a</w:t>
+            </w:r>
+            <w:r>
+              <w:t xml:space="preserve"> text-console performance monitor tracking across a cluster. </w:t>
             </w:r>
             <w:r>
               <w:t xml:space="preserve">It </w:t>
@@ -1472,7 +1497,7 @@
           </w:tcPr>
           <w:p>
             <w:r>
-              <w:t>update-csv.ps1</w:t>
+              <w:t>Watch-CPU.ps1</w:t>
             </w:r>
           </w:p>
         </w:tc>
@@ -1485,43 +1510,10 @@
               <w:cnfStyle w:val="000000000000" w:firstRow="0" w:lastRow="0" w:firstColumn="0" w:lastColumn="0" w:oddVBand="0" w:evenVBand="0" w:oddHBand="0" w:evenHBand="0" w:firstRowFirstColumn="0" w:firstRowLastColumn="0" w:lastRowFirstColumn="0" w:lastRowLastColumn="0"/>
             </w:pPr>
             <w:r>
-              <w:t xml:space="preserve">This script is used to manage the </w:t>
-            </w:r>
-            <w:r>
-              <w:t xml:space="preserve">placement of </w:t>
-            </w:r>
-            <w:r>
-              <w:t xml:space="preserve">tenant CSV volumes </w:t>
-            </w:r>
-            <w:r>
-              <w:t xml:space="preserve">and VMs </w:t>
-            </w:r>
-            <w:r>
-              <w:t>per a naming convention, described in Section</w:t>
-            </w:r>
-            <w:r>
-              <w:t xml:space="preserve"> </w:t>
-            </w:r>
-            <w:r>
-              <w:fldChar w:fldCharType="begin"/>
-            </w:r>
-            <w:r>
-              <w:instrText xml:space="preserve"> REF _Ref440974179 \r \h </w:instrText>
-            </w:r>
-            <w:r>
-              <w:fldChar w:fldCharType="separate"/>
-            </w:r>
-            <w:r>
-              <w:t>3.1</w:t>
-            </w:r>
-            <w:r>
-              <w:fldChar w:fldCharType="end"/>
-            </w:r>
-            <w:r>
-              <w:t xml:space="preserve"> </w:t>
-            </w:r>
-            <w:r>
-              <w:t>below.</w:t>
+              <w:t>An example of a text-console performance monitor for CPU utilization distributions. Each asterisk represents a si</w:t>
+            </w:r>
+            <w:r>
+              <w:t>ngle CPU.</w:t>
             </w:r>
           </w:p>
         </w:tc>
@@ -1537,7 +1529,7 @@
           </w:tcPr>
           <w:p>
             <w:r>
-              <w:t>Demo.PS1</w:t>
+              <w:t>update-csv.ps1</w:t>
             </w:r>
           </w:p>
         </w:tc>
@@ -1550,67 +1542,43 @@
               <w:cnfStyle w:val="000000100000" w:firstRow="0" w:lastRow="0" w:firstColumn="0" w:lastColumn="0" w:oddVBand="0" w:evenVBand="0" w:oddHBand="1" w:evenHBand="0" w:firstRowFirstColumn="0" w:firstRowLastColumn="0" w:lastRowFirstColumn="0" w:lastRowLastColumn="0"/>
             </w:pPr>
             <w:r>
-              <w:t xml:space="preserve">An example script to run a looped demo load with Storage Quality of Service. Run alongside </w:t>
-            </w:r>
-            <w:r>
-              <w:rPr>
-                <w:i/>
-              </w:rPr>
-              <w:t>Watch-Cluster</w:t>
-            </w:r>
-            <w:r>
-              <w:t xml:space="preserve">. This assumes a </w:t>
-            </w:r>
-            <w:r>
-              <w:t xml:space="preserve">set of run-demo-*.ps1 scripts (such as those included above) and a </w:t>
-            </w:r>
-            <w:r>
-              <w:t xml:space="preserve">specific set of QoS policies created ahead of time: </w:t>
-            </w:r>
-            <w:proofErr w:type="spellStart"/>
-            <w:r>
-              <w:t>SilverVM</w:t>
-            </w:r>
-            <w:proofErr w:type="spellEnd"/>
-            <w:r>
-              <w:t xml:space="preserve">, </w:t>
-            </w:r>
-            <w:proofErr w:type="spellStart"/>
-            <w:r>
-              <w:t>GoldVM</w:t>
-            </w:r>
-            <w:proofErr w:type="spellEnd"/>
-            <w:r>
-              <w:t xml:space="preserve"> and </w:t>
-            </w:r>
-            <w:proofErr w:type="spellStart"/>
-            <w:r>
-              <w:t>PlatinumVM</w:t>
-            </w:r>
-            <w:proofErr w:type="spellEnd"/>
-            <w:r>
-              <w:t>.</w:t>
-            </w:r>
-            <w:r>
-              <w:t xml:space="preserve"> See Section </w:t>
+              <w:t xml:space="preserve">This script is used to manage the </w:t>
+            </w:r>
+            <w:r>
+              <w:t xml:space="preserve">placement of </w:t>
+            </w:r>
+            <w:r>
+              <w:t xml:space="preserve">tenant CSV volumes </w:t>
+            </w:r>
+            <w:r>
+              <w:t xml:space="preserve">and VMs </w:t>
+            </w:r>
+            <w:r>
+              <w:t>per a naming convention, described in Section</w:t>
+            </w:r>
+            <w:r>
+              <w:t xml:space="preserve"> </w:t>
             </w:r>
             <w:r>
               <w:fldChar w:fldCharType="begin"/>
             </w:r>
             <w:r>
-              <w:instrText xml:space="preserve"> REF _Ref456637341 \r \h </w:instrText>
+              <w:instrText xml:space="preserve"> REF _Ref440974179 \r \h </w:instrText>
             </w:r>
             <w:r>
               <w:fldChar w:fldCharType="separate"/>
             </w:r>
             <w:r>
-              <w:t>4.1</w:t>
+              <w:t>3.1</w:t>
             </w:r>
             <w:r>
               <w:fldChar w:fldCharType="end"/>
             </w:r>
             <w:r>
-              <w:t xml:space="preserve"> for example definitions.</w:t>
+              <w:t xml:space="preserve"> </w:t>
+            </w:r>
+            <w:r>
+              <w:t>below.</w:t>
             </w:r>
           </w:p>
         </w:tc>
@@ -1623,7 +1591,7 @@
           </w:tcPr>
           <w:p>
             <w:r>
-              <w:t>Set-StorageQos.PS1</w:t>
+              <w:t>Demo.PS1</w:t>
             </w:r>
           </w:p>
         </w:tc>
@@ -1636,6 +1604,95 @@
               <w:cnfStyle w:val="000000000000" w:firstRow="0" w:lastRow="0" w:firstColumn="0" w:lastColumn="0" w:oddVBand="0" w:evenVBand="0" w:oddHBand="0" w:evenHBand="0" w:firstRowFirstColumn="0" w:firstRowLastColumn="0" w:lastRowFirstColumn="0" w:lastRowLastColumn="0"/>
             </w:pPr>
             <w:r>
+              <w:t xml:space="preserve">An example script to run a looped demo load with Storage Quality of Service. Run alongside </w:t>
+            </w:r>
+            <w:r>
+              <w:rPr>
+                <w:i/>
+              </w:rPr>
+              <w:t>Watch-Cluster</w:t>
+            </w:r>
+            <w:r>
+              <w:t xml:space="preserve">. This assumes a </w:t>
+            </w:r>
+            <w:r>
+              <w:t xml:space="preserve">set of run-demo-*.ps1 scripts (such as those included above) and a </w:t>
+            </w:r>
+            <w:r>
+              <w:t xml:space="preserve">specific set of QoS policies created ahead of time: </w:t>
+            </w:r>
+            <w:proofErr w:type="spellStart"/>
+            <w:r>
+              <w:t>SilverVM</w:t>
+            </w:r>
+            <w:proofErr w:type="spellEnd"/>
+            <w:r>
+              <w:t xml:space="preserve">, </w:t>
+            </w:r>
+            <w:proofErr w:type="spellStart"/>
+            <w:r>
+              <w:t>GoldVM</w:t>
+            </w:r>
+            <w:proofErr w:type="spellEnd"/>
+            <w:r>
+              <w:t xml:space="preserve"> and </w:t>
+            </w:r>
+            <w:proofErr w:type="spellStart"/>
+            <w:r>
+              <w:t>PlatinumVM</w:t>
+            </w:r>
+            <w:proofErr w:type="spellEnd"/>
+            <w:r>
+              <w:t>.</w:t>
+            </w:r>
+            <w:r>
+              <w:t xml:space="preserve"> See Section </w:t>
+            </w:r>
+            <w:r>
+              <w:fldChar w:fldCharType="begin"/>
+            </w:r>
+            <w:r>
+              <w:instrText xml:space="preserve"> REF _Ref456637341 \r \h </w:instrText>
+            </w:r>
+            <w:r>
+              <w:fldChar w:fldCharType="separate"/>
+            </w:r>
+            <w:r>
+              <w:t>4.1</w:t>
+            </w:r>
+            <w:r>
+              <w:fldChar w:fldCharType="end"/>
+            </w:r>
+            <w:r>
+              <w:t xml:space="preserve"> for example definitions.</w:t>
+            </w:r>
+          </w:p>
+        </w:tc>
+      </w:tr>
+      <w:tr>
+        <w:trPr>
+          <w:cnfStyle w:val="000000100000" w:firstRow="0" w:lastRow="0" w:firstColumn="0" w:lastColumn="0" w:oddVBand="0" w:evenVBand="0" w:oddHBand="1" w:evenHBand="0" w:firstRowFirstColumn="0" w:firstRowLastColumn="0" w:lastRowFirstColumn="0" w:lastRowLastColumn="0"/>
+        </w:trPr>
+        <w:tc>
+          <w:tcPr>
+            <w:cnfStyle w:val="001000000000" w:firstRow="0" w:lastRow="0" w:firstColumn="1" w:lastColumn="0" w:oddVBand="0" w:evenVBand="0" w:oddHBand="0" w:evenHBand="0" w:firstRowFirstColumn="0" w:firstRowLastColumn="0" w:lastRowFirstColumn="0" w:lastRowLastColumn="0"/>
+            <w:tcW w:w="2268" w:type="dxa"/>
+          </w:tcPr>
+          <w:p>
+            <w:r>
+              <w:t>Set-StorageQos.PS1</w:t>
+            </w:r>
+          </w:p>
+        </w:tc>
+        <w:tc>
+          <w:tcPr>
+            <w:tcW w:w="6480" w:type="dxa"/>
+          </w:tcPr>
+          <w:p>
+            <w:pPr>
+              <w:cnfStyle w:val="000000100000" w:firstRow="0" w:lastRow="0" w:firstColumn="0" w:lastColumn="0" w:oddVBand="0" w:evenVBand="0" w:oddHBand="1" w:evenHBand="0" w:firstRowFirstColumn="0" w:firstRowLastColumn="0" w:lastRowFirstColumn="0" w:lastRowLastColumn="0"/>
+            </w:pPr>
+            <w:r>
               <w:t>A wrapper for Set-</w:t>
             </w:r>
             <w:proofErr w:type="spellStart"/>
@@ -1705,16 +1762,7 @@
         </w:numPr>
       </w:pPr>
       <w:r>
-        <w:t xml:space="preserve">get-log: </w:t>
-      </w:r>
-      <w:r>
-        <w:t xml:space="preserve">cross-cluster gathering of </w:t>
-      </w:r>
-      <w:r>
-        <w:t>Microsoft diagnostic event channels for Hyper-V, SMB and Failover Clustering</w:t>
-      </w:r>
-      <w:r>
-        <w:t xml:space="preserve"> </w:t>
+        <w:t xml:space="preserve">get-log: cross-cluster gathering of Microsoft diagnostic event channels for Hyper-V, SMB and Failover Clustering </w:t>
       </w:r>
     </w:p>
     <w:p>
@@ -1738,7 +1786,7 @@
         <w:t>experimental script which looks for outlier latency behavior across physical devices in the Storage Spaces Direct pool.</w:t>
       </w:r>
     </w:p>
-    <w:bookmarkEnd w:id="0"/>
+    <w:bookmarkEnd w:id="1"/>
     <w:p>
       <w:pPr>
         <w:pStyle w:val="Heading1"/>
@@ -1878,11 +1926,11 @@
       <w:pPr>
         <w:pStyle w:val="Heading2"/>
       </w:pPr>
-      <w:bookmarkStart w:id="1" w:name="_Ref440974179"/>
+      <w:bookmarkStart w:id="2" w:name="_Ref440974179"/>
       <w:r>
         <w:t>Create the CSV</w:t>
       </w:r>
-      <w:bookmarkEnd w:id="1"/>
+      <w:bookmarkEnd w:id="2"/>
     </w:p>
     <w:p>
       <w:r>
@@ -1930,7 +1978,7 @@
           <w:szCs w:val="18"/>
         </w:rPr>
       </w:pPr>
-      <w:bookmarkStart w:id="2" w:name="_Ref456634730"/>
+      <w:bookmarkStart w:id="3" w:name="_Ref456634730"/>
       <w:r>
         <w:rPr>
           <w:rFonts w:ascii="Lucida Console" w:hAnsi="Lucida Console" w:cs="Lucida Console"/>
@@ -2427,7 +2475,7 @@
       <w:r>
         <w:t>Install the VM Fleet Scripts</w:t>
       </w:r>
-      <w:bookmarkEnd w:id="2"/>
+      <w:bookmarkEnd w:id="3"/>
     </w:p>
     <w:p>
       <w:r>
@@ -2564,11 +2612,11 @@
       <w:pPr>
         <w:pStyle w:val="Heading2"/>
       </w:pPr>
-      <w:bookmarkStart w:id="3" w:name="_Ref456634912"/>
+      <w:bookmarkStart w:id="4" w:name="_Ref456634912"/>
       <w:r>
         <w:t>Create The Fleet VM Image</w:t>
       </w:r>
-      <w:bookmarkEnd w:id="3"/>
+      <w:bookmarkEnd w:id="4"/>
     </w:p>
     <w:p>
       <w:r>
@@ -2613,11 +2661,11 @@
       <w:pPr>
         <w:pStyle w:val="Heading2"/>
       </w:pPr>
-      <w:bookmarkStart w:id="4" w:name="_Ref433989186"/>
+      <w:bookmarkStart w:id="5" w:name="_Ref433989186"/>
       <w:r>
         <w:t>Create the Fleet VMs</w:t>
       </w:r>
-      <w:bookmarkEnd w:id="4"/>
+      <w:bookmarkEnd w:id="5"/>
     </w:p>
     <w:p>
       <w:r>
@@ -3359,7 +3407,7 @@
       <w:pPr>
         <w:pStyle w:val="Heading2"/>
       </w:pPr>
-      <w:bookmarkStart w:id="5" w:name="_Ref456637341"/>
+      <w:bookmarkStart w:id="6" w:name="_Ref456637341"/>
       <w:r>
         <w:t>Master Control</w:t>
       </w:r>
@@ -3389,8 +3437,6 @@
       <w:r>
         <w:t>Storage QoS</w:t>
       </w:r>
-      <w:bookmarkStart w:id="6" w:name="_GoBack"/>
-      <w:bookmarkEnd w:id="5"/>
       <w:bookmarkEnd w:id="6"/>
     </w:p>
     <w:p>
@@ -4952,27 +4998,14 @@
       <w:r>
         <w:t xml:space="preserve">Figure </w:t>
       </w:r>
-      <w:r>
-        <w:fldChar w:fldCharType="begin"/>
-      </w:r>
-      <w:r>
-        <w:instrText xml:space="preserve"> SEQ Figure \* ARABIC </w:instrText>
-      </w:r>
-      <w:r>
-        <w:fldChar w:fldCharType="separate"/>
-      </w:r>
-      <w:r>
-        <w:rPr>
-          <w:noProof/>
-        </w:rPr>
-        <w:t>1</w:t>
-      </w:r>
-      <w:r>
-        <w:rPr>
-          <w:noProof/>
-        </w:rPr>
-        <w:fldChar w:fldCharType="end"/>
-      </w:r>
+      <w:fldSimple w:instr=" SEQ Figure \* ARABIC ">
+        <w:r>
+          <w:rPr>
+            <w:noProof/>
+          </w:rPr>
+          <w:t>1</w:t>
+        </w:r>
+      </w:fldSimple>
       <w:r>
         <w:t xml:space="preserve"> – Example of linear fit – only a good approximation</w:t>
       </w:r>
@@ -6893,7 +6926,7 @@
 </file>
 
 <file path=word/endnotes.xml><?xml version="1.0" encoding="utf-8"?>
-<w:endnotes xmlns:wpc="http://schemas.microsoft.com/office/word/2010/wordprocessingCanvas" xmlns:cx="http://schemas.microsoft.com/office/drawing/2014/chartex" xmlns:cx1="http://schemas.microsoft.com/office/drawing/2015/9/8/chartex" xmlns:cx2="http://schemas.microsoft.com/office/drawing/2015/10/21/chartex" xmlns:cx3="http://schemas.microsoft.com/office/drawing/2016/5/9/chartex" xmlns:cx4="http://schemas.microsoft.com/office/drawing/2016/5/10/chartex" xmlns:cx5="http://schemas.microsoft.com/office/drawing/2016/5/11/chartex" xmlns:cx6="http://schemas.microsoft.com/office/drawing/2016/5/12/chartex" xmlns:cx7="http://schemas.microsoft.com/office/drawing/2016/5/13/chartex" xmlns:cx8="http://schemas.microsoft.com/office/drawing/2016/5/14/chartex" xmlns:mc="http://schemas.openxmlformats.org/markup-compatibility/2006" xmlns:o="urn:schemas-microsoft-com:office:office" xmlns:r="http://schemas.openxmlformats.org/officeDocument/2006/relationships" xmlns:m="http://schemas.openxmlformats.org/officeDocument/2006/math" xmlns:v="urn:schemas-microsoft-com:vml" xmlns:wp14="http://schemas.microsoft.com/office/word/2010/wordprocessingDrawing" xmlns:wp="http://schemas.openxmlformats.org/drawingml/2006/wordprocessingDrawing" xmlns:w10="urn:schemas-microsoft-com:office:word" xmlns:w="http://schemas.openxmlformats.org/wordprocessingml/2006/main" xmlns:w14="http://schemas.microsoft.com/office/word/2010/wordml" xmlns:w15="http://schemas.microsoft.com/office/word/2012/wordml" xmlns:w16se="http://schemas.microsoft.com/office/word/2015/wordml/symex" xmlns:wpg="http://schemas.microsoft.com/office/word/2010/wordprocessingGroup" xmlns:wpi="http://schemas.microsoft.com/office/word/2010/wordprocessingInk" xmlns:wne="http://schemas.microsoft.com/office/word/2006/wordml" xmlns:wps="http://schemas.microsoft.com/office/word/2010/wordprocessingShape" mc:Ignorable="w14 w15 w16se wp14">
+<w:endnotes xmlns:wpc="http://schemas.microsoft.com/office/word/2010/wordprocessingCanvas" xmlns:cx="http://schemas.microsoft.com/office/drawing/2014/chartex" xmlns:cx1="http://schemas.microsoft.com/office/drawing/2015/9/8/chartex" xmlns:cx2="http://schemas.microsoft.com/office/drawing/2015/10/21/chartex" xmlns:cx3="http://schemas.microsoft.com/office/drawing/2016/5/9/chartex" xmlns:cx4="http://schemas.microsoft.com/office/drawing/2016/5/10/chartex" xmlns:cx5="http://schemas.microsoft.com/office/drawing/2016/5/11/chartex" xmlns:cx6="http://schemas.microsoft.com/office/drawing/2016/5/12/chartex" xmlns:cx7="http://schemas.microsoft.com/office/drawing/2016/5/13/chartex" xmlns:cx8="http://schemas.microsoft.com/office/drawing/2016/5/14/chartex" xmlns:mc="http://schemas.openxmlformats.org/markup-compatibility/2006" xmlns:aink="http://schemas.microsoft.com/office/drawing/2016/ink" xmlns:o="urn:schemas-microsoft-com:office:office" xmlns:r="http://schemas.openxmlformats.org/officeDocument/2006/relationships" xmlns:m="http://schemas.openxmlformats.org/officeDocument/2006/math" xmlns:v="urn:schemas-microsoft-com:vml" xmlns:wp14="http://schemas.microsoft.com/office/word/2010/wordprocessingDrawing" xmlns:wp="http://schemas.openxmlformats.org/drawingml/2006/wordprocessingDrawing" xmlns:w10="urn:schemas-microsoft-com:office:word" xmlns:w="http://schemas.openxmlformats.org/wordprocessingml/2006/main" xmlns:w14="http://schemas.microsoft.com/office/word/2010/wordml" xmlns:w15="http://schemas.microsoft.com/office/word/2012/wordml" xmlns:w16se="http://schemas.microsoft.com/office/word/2015/wordml/symex" xmlns:wpg="http://schemas.microsoft.com/office/word/2010/wordprocessingGroup" xmlns:wpi="http://schemas.microsoft.com/office/word/2010/wordprocessingInk" xmlns:wne="http://schemas.microsoft.com/office/word/2006/wordml" xmlns:wps="http://schemas.microsoft.com/office/word/2010/wordprocessingShape" mc:Ignorable="w14 w15 w16se wp14">
   <w:endnote w:type="separator" w:id="-1">
     <w:p>
       <w:pPr>
@@ -6918,7 +6951,7 @@
 </file>
 
 <file path=word/footnotes.xml><?xml version="1.0" encoding="utf-8"?>
-<w:footnotes xmlns:wpc="http://schemas.microsoft.com/office/word/2010/wordprocessingCanvas" xmlns:cx="http://schemas.microsoft.com/office/drawing/2014/chartex" xmlns:cx1="http://schemas.microsoft.com/office/drawing/2015/9/8/chartex" xmlns:cx2="http://schemas.microsoft.com/office/drawing/2015/10/21/chartex" xmlns:cx3="http://schemas.microsoft.com/office/drawing/2016/5/9/chartex" xmlns:cx4="http://schemas.microsoft.com/office/drawing/2016/5/10/chartex" xmlns:cx5="http://schemas.microsoft.com/office/drawing/2016/5/11/chartex" xmlns:cx6="http://schemas.microsoft.com/office/drawing/2016/5/12/chartex" xmlns:cx7="http://schemas.microsoft.com/office/drawing/2016/5/13/chartex" xmlns:cx8="http://schemas.microsoft.com/office/drawing/2016/5/14/chartex" xmlns:mc="http://schemas.openxmlformats.org/markup-compatibility/2006" xmlns:o="urn:schemas-microsoft-com:office:office" xmlns:r="http://schemas.openxmlformats.org/officeDocument/2006/relationships" xmlns:m="http://schemas.openxmlformats.org/officeDocument/2006/math" xmlns:v="urn:schemas-microsoft-com:vml" xmlns:wp14="http://schemas.microsoft.com/office/word/2010/wordprocessingDrawing" xmlns:wp="http://schemas.openxmlformats.org/drawingml/2006/wordprocessingDrawing" xmlns:w10="urn:schemas-microsoft-com:office:word" xmlns:w="http://schemas.openxmlformats.org/wordprocessingml/2006/main" xmlns:w14="http://schemas.microsoft.com/office/word/2010/wordml" xmlns:w15="http://schemas.microsoft.com/office/word/2012/wordml" xmlns:w16se="http://schemas.microsoft.com/office/word/2015/wordml/symex" xmlns:wpg="http://schemas.microsoft.com/office/word/2010/wordprocessingGroup" xmlns:wpi="http://schemas.microsoft.com/office/word/2010/wordprocessingInk" xmlns:wne="http://schemas.microsoft.com/office/word/2006/wordml" xmlns:wps="http://schemas.microsoft.com/office/word/2010/wordprocessingShape" mc:Ignorable="w14 w15 w16se wp14">
+<w:footnotes xmlns:wpc="http://schemas.microsoft.com/office/word/2010/wordprocessingCanvas" xmlns:cx="http://schemas.microsoft.com/office/drawing/2014/chartex" xmlns:cx1="http://schemas.microsoft.com/office/drawing/2015/9/8/chartex" xmlns:cx2="http://schemas.microsoft.com/office/drawing/2015/10/21/chartex" xmlns:cx3="http://schemas.microsoft.com/office/drawing/2016/5/9/chartex" xmlns:cx4="http://schemas.microsoft.com/office/drawing/2016/5/10/chartex" xmlns:cx5="http://schemas.microsoft.com/office/drawing/2016/5/11/chartex" xmlns:cx6="http://schemas.microsoft.com/office/drawing/2016/5/12/chartex" xmlns:cx7="http://schemas.microsoft.com/office/drawing/2016/5/13/chartex" xmlns:cx8="http://schemas.microsoft.com/office/drawing/2016/5/14/chartex" xmlns:mc="http://schemas.openxmlformats.org/markup-compatibility/2006" xmlns:aink="http://schemas.microsoft.com/office/drawing/2016/ink" xmlns:o="urn:schemas-microsoft-com:office:office" xmlns:r="http://schemas.openxmlformats.org/officeDocument/2006/relationships" xmlns:m="http://schemas.openxmlformats.org/officeDocument/2006/math" xmlns:v="urn:schemas-microsoft-com:vml" xmlns:wp14="http://schemas.microsoft.com/office/word/2010/wordprocessingDrawing" xmlns:wp="http://schemas.openxmlformats.org/drawingml/2006/wordprocessingDrawing" xmlns:w10="urn:schemas-microsoft-com:office:word" xmlns:w="http://schemas.openxmlformats.org/wordprocessingml/2006/main" xmlns:w14="http://schemas.microsoft.com/office/word/2010/wordml" xmlns:w15="http://schemas.microsoft.com/office/word/2012/wordml" xmlns:w16se="http://schemas.microsoft.com/office/word/2015/wordml/symex" xmlns:wpg="http://schemas.microsoft.com/office/word/2010/wordprocessingGroup" xmlns:wpi="http://schemas.microsoft.com/office/word/2010/wordprocessingInk" xmlns:wne="http://schemas.microsoft.com/office/word/2006/wordml" xmlns:wps="http://schemas.microsoft.com/office/word/2010/wordprocessingShape" mc:Ignorable="w14 w15 w16se wp14">
   <w:footnote w:type="separator" w:id="-1">
     <w:p>
       <w:pPr>
@@ -7028,7 +7061,7 @@
 </file>
 
 <file path=word/numbering.xml><?xml version="1.0" encoding="utf-8"?>
-<w:numbering xmlns:wpc="http://schemas.microsoft.com/office/word/2010/wordprocessingCanvas" xmlns:cx="http://schemas.microsoft.com/office/drawing/2014/chartex" xmlns:cx1="http://schemas.microsoft.com/office/drawing/2015/9/8/chartex" xmlns:cx2="http://schemas.microsoft.com/office/drawing/2015/10/21/chartex" xmlns:cx3="http://schemas.microsoft.com/office/drawing/2016/5/9/chartex" xmlns:cx4="http://schemas.microsoft.com/office/drawing/2016/5/10/chartex" xmlns:cx5="http://schemas.microsoft.com/office/drawing/2016/5/11/chartex" xmlns:cx6="http://schemas.microsoft.com/office/drawing/2016/5/12/chartex" xmlns:cx7="http://schemas.microsoft.com/office/drawing/2016/5/13/chartex" xmlns:cx8="http://schemas.microsoft.com/office/drawing/2016/5/14/chartex" xmlns:mc="http://schemas.openxmlformats.org/markup-compatibility/2006" xmlns:o="urn:schemas-microsoft-com:office:office" xmlns:r="http://schemas.openxmlformats.org/officeDocument/2006/relationships" xmlns:m="http://schemas.openxmlformats.org/officeDocument/2006/math" xmlns:v="urn:schemas-microsoft-com:vml" xmlns:wp14="http://schemas.microsoft.com/office/word/2010/wordprocessingDrawing" xmlns:wp="http://schemas.openxmlformats.org/drawingml/2006/wordprocessingDrawing" xmlns:w10="urn:schemas-microsoft-com:office:word" xmlns:w="http://schemas.openxmlformats.org/wordprocessingml/2006/main" xmlns:w14="http://schemas.microsoft.com/office/word/2010/wordml" xmlns:w15="http://schemas.microsoft.com/office/word/2012/wordml" xmlns:w16se="http://schemas.microsoft.com/office/word/2015/wordml/symex" xmlns:wpg="http://schemas.microsoft.com/office/word/2010/wordprocessingGroup" xmlns:wpi="http://schemas.microsoft.com/office/word/2010/wordprocessingInk" xmlns:wne="http://schemas.microsoft.com/office/word/2006/wordml" xmlns:wps="http://schemas.microsoft.com/office/word/2010/wordprocessingShape" mc:Ignorable="w14 w15 w16se wp14">
+<w:numbering xmlns:wpc="http://schemas.microsoft.com/office/word/2010/wordprocessingCanvas" xmlns:cx="http://schemas.microsoft.com/office/drawing/2014/chartex" xmlns:cx1="http://schemas.microsoft.com/office/drawing/2015/9/8/chartex" xmlns:cx2="http://schemas.microsoft.com/office/drawing/2015/10/21/chartex" xmlns:cx3="http://schemas.microsoft.com/office/drawing/2016/5/9/chartex" xmlns:cx4="http://schemas.microsoft.com/office/drawing/2016/5/10/chartex" xmlns:cx5="http://schemas.microsoft.com/office/drawing/2016/5/11/chartex" xmlns:cx6="http://schemas.microsoft.com/office/drawing/2016/5/12/chartex" xmlns:cx7="http://schemas.microsoft.com/office/drawing/2016/5/13/chartex" xmlns:cx8="http://schemas.microsoft.com/office/drawing/2016/5/14/chartex" xmlns:mc="http://schemas.openxmlformats.org/markup-compatibility/2006" xmlns:aink="http://schemas.microsoft.com/office/drawing/2016/ink" xmlns:o="urn:schemas-microsoft-com:office:office" xmlns:r="http://schemas.openxmlformats.org/officeDocument/2006/relationships" xmlns:m="http://schemas.openxmlformats.org/officeDocument/2006/math" xmlns:v="urn:schemas-microsoft-com:vml" xmlns:wp14="http://schemas.microsoft.com/office/word/2010/wordprocessingDrawing" xmlns:wp="http://schemas.openxmlformats.org/drawingml/2006/wordprocessingDrawing" xmlns:w10="urn:schemas-microsoft-com:office:word" xmlns:w="http://schemas.openxmlformats.org/wordprocessingml/2006/main" xmlns:w14="http://schemas.microsoft.com/office/word/2010/wordml" xmlns:w15="http://schemas.microsoft.com/office/word/2012/wordml" xmlns:w16se="http://schemas.microsoft.com/office/word/2015/wordml/symex" xmlns:wpg="http://schemas.microsoft.com/office/word/2010/wordprocessingGroup" xmlns:wpi="http://schemas.microsoft.com/office/word/2010/wordprocessingInk" xmlns:wne="http://schemas.microsoft.com/office/word/2006/wordml" xmlns:wps="http://schemas.microsoft.com/office/word/2010/wordprocessingShape" mc:Ignorable="w14 w15 w16se wp14">
   <w:abstractNum w:abstractNumId="0" w15:restartNumberingAfterBreak="0">
     <w:nsid w:val="03D235A7"/>
     <w:multiLevelType w:val="hybridMultilevel"/>
@@ -7747,6 +7780,119 @@
     </w:lvl>
   </w:abstractNum>
   <w:abstractNum w:abstractNumId="7" w15:restartNumberingAfterBreak="0">
+    <w:nsid w:val="573A0263"/>
+    <w:multiLevelType w:val="hybridMultilevel"/>
+    <w:tmpl w:val="A0AC8E9C"/>
+    <w:lvl w:ilvl="0" w:tplc="04090001">
+      <w:start w:val="1"/>
+      <w:numFmt w:val="bullet"/>
+      <w:lvlText w:val=""/>
+      <w:lvlJc w:val="left"/>
+      <w:pPr>
+        <w:ind w:left="720" w:hanging="360"/>
+      </w:pPr>
+      <w:rPr>
+        <w:rFonts w:ascii="Symbol" w:hAnsi="Symbol" w:hint="default"/>
+      </w:rPr>
+    </w:lvl>
+    <w:lvl w:ilvl="1" w:tplc="04090003" w:tentative="1">
+      <w:start w:val="1"/>
+      <w:numFmt w:val="bullet"/>
+      <w:lvlText w:val="o"/>
+      <w:lvlJc w:val="left"/>
+      <w:pPr>
+        <w:ind w:left="1440" w:hanging="360"/>
+      </w:pPr>
+      <w:rPr>
+        <w:rFonts w:ascii="Courier New" w:hAnsi="Courier New" w:cs="Courier New" w:hint="default"/>
+      </w:rPr>
+    </w:lvl>
+    <w:lvl w:ilvl="2" w:tplc="04090005" w:tentative="1">
+      <w:start w:val="1"/>
+      <w:numFmt w:val="bullet"/>
+      <w:lvlText w:val=""/>
+      <w:lvlJc w:val="left"/>
+      <w:pPr>
+        <w:ind w:left="2160" w:hanging="360"/>
+      </w:pPr>
+      <w:rPr>
+        <w:rFonts w:ascii="Wingdings" w:hAnsi="Wingdings" w:hint="default"/>
+      </w:rPr>
+    </w:lvl>
+    <w:lvl w:ilvl="3" w:tplc="04090001" w:tentative="1">
+      <w:start w:val="1"/>
+      <w:numFmt w:val="bullet"/>
+      <w:lvlText w:val=""/>
+      <w:lvlJc w:val="left"/>
+      <w:pPr>
+        <w:ind w:left="2880" w:hanging="360"/>
+      </w:pPr>
+      <w:rPr>
+        <w:rFonts w:ascii="Symbol" w:hAnsi="Symbol" w:hint="default"/>
+      </w:rPr>
+    </w:lvl>
+    <w:lvl w:ilvl="4" w:tplc="04090003" w:tentative="1">
+      <w:start w:val="1"/>
+      <w:numFmt w:val="bullet"/>
+      <w:lvlText w:val="o"/>
+      <w:lvlJc w:val="left"/>
+      <w:pPr>
+        <w:ind w:left="3600" w:hanging="360"/>
+      </w:pPr>
+      <w:rPr>
+        <w:rFonts w:ascii="Courier New" w:hAnsi="Courier New" w:cs="Courier New" w:hint="default"/>
+      </w:rPr>
+    </w:lvl>
+    <w:lvl w:ilvl="5" w:tplc="04090005" w:tentative="1">
+      <w:start w:val="1"/>
+      <w:numFmt w:val="bullet"/>
+      <w:lvlText w:val=""/>
+      <w:lvlJc w:val="left"/>
+      <w:pPr>
+        <w:ind w:left="4320" w:hanging="360"/>
+      </w:pPr>
+      <w:rPr>
+        <w:rFonts w:ascii="Wingdings" w:hAnsi="Wingdings" w:hint="default"/>
+      </w:rPr>
+    </w:lvl>
+    <w:lvl w:ilvl="6" w:tplc="04090001" w:tentative="1">
+      <w:start w:val="1"/>
+      <w:numFmt w:val="bullet"/>
+      <w:lvlText w:val=""/>
+      <w:lvlJc w:val="left"/>
+      <w:pPr>
+        <w:ind w:left="5040" w:hanging="360"/>
+      </w:pPr>
+      <w:rPr>
+        <w:rFonts w:ascii="Symbol" w:hAnsi="Symbol" w:hint="default"/>
+      </w:rPr>
+    </w:lvl>
+    <w:lvl w:ilvl="7" w:tplc="04090003" w:tentative="1">
+      <w:start w:val="1"/>
+      <w:numFmt w:val="bullet"/>
+      <w:lvlText w:val="o"/>
+      <w:lvlJc w:val="left"/>
+      <w:pPr>
+        <w:ind w:left="5760" w:hanging="360"/>
+      </w:pPr>
+      <w:rPr>
+        <w:rFonts w:ascii="Courier New" w:hAnsi="Courier New" w:cs="Courier New" w:hint="default"/>
+      </w:rPr>
+    </w:lvl>
+    <w:lvl w:ilvl="8" w:tplc="04090005" w:tentative="1">
+      <w:start w:val="1"/>
+      <w:numFmt w:val="bullet"/>
+      <w:lvlText w:val=""/>
+      <w:lvlJc w:val="left"/>
+      <w:pPr>
+        <w:ind w:left="6480" w:hanging="360"/>
+      </w:pPr>
+      <w:rPr>
+        <w:rFonts w:ascii="Wingdings" w:hAnsi="Wingdings" w:hint="default"/>
+      </w:rPr>
+    </w:lvl>
+  </w:abstractNum>
+  <w:abstractNum w:abstractNumId="8" w15:restartNumberingAfterBreak="0">
     <w:nsid w:val="5DEC77C6"/>
     <w:multiLevelType w:val="hybridMultilevel"/>
     <w:tmpl w:val="94A0544A"/>
@@ -7858,7 +8004,7 @@
       </w:rPr>
     </w:lvl>
   </w:abstractNum>
-  <w:abstractNum w:abstractNumId="8" w15:restartNumberingAfterBreak="0">
+  <w:abstractNum w:abstractNumId="9" w15:restartNumberingAfterBreak="0">
     <w:nsid w:val="7D742364"/>
     <w:multiLevelType w:val="hybridMultilevel"/>
     <w:tmpl w:val="43848E84"/>
@@ -7970,7 +8116,7 @@
       </w:rPr>
     </w:lvl>
   </w:abstractNum>
-  <w:abstractNum w:abstractNumId="9" w15:restartNumberingAfterBreak="0">
+  <w:abstractNum w:abstractNumId="10" w15:restartNumberingAfterBreak="0">
     <w:nsid w:val="7E740B0B"/>
     <w:multiLevelType w:val="hybridMultilevel"/>
     <w:tmpl w:val="A3E0793E"/>
@@ -8126,7 +8272,7 @@
     <w:abstractNumId w:val="2"/>
   </w:num>
   <w:num w:numId="15">
-    <w:abstractNumId w:val="8"/>
+    <w:abstractNumId w:val="9"/>
   </w:num>
   <w:num w:numId="16">
     <w:abstractNumId w:val="0"/>
@@ -8135,10 +8281,13 @@
     <w:abstractNumId w:val="5"/>
   </w:num>
   <w:num w:numId="18">
-    <w:abstractNumId w:val="7"/>
+    <w:abstractNumId w:val="8"/>
   </w:num>
   <w:num w:numId="19">
-    <w:abstractNumId w:val="9"/>
+    <w:abstractNumId w:val="10"/>
+  </w:num>
+  <w:num w:numId="20">
+    <w:abstractNumId w:val="7"/>
   </w:num>
 </w:numbering>
 </file>
@@ -8266,6 +8415,7 @@
     <w:lsdException w:name="HTML Sample" w:semiHidden="1" w:unhideWhenUsed="1"/>
     <w:lsdException w:name="HTML Typewriter" w:semiHidden="1" w:unhideWhenUsed="1"/>
     <w:lsdException w:name="HTML Variable" w:semiHidden="1" w:unhideWhenUsed="1"/>
+    <w:lsdException w:name="Normal Table" w:semiHidden="1" w:unhideWhenUsed="1"/>
     <w:lsdException w:name="annotation subject" w:semiHidden="1" w:unhideWhenUsed="1"/>
     <w:lsdException w:name="No List" w:semiHidden="1" w:unhideWhenUsed="1"/>
     <w:lsdException w:name="Outline List 1" w:semiHidden="1" w:unhideWhenUsed="1"/>
@@ -8312,8 +8462,10 @@
     <w:lsdException w:name="Table Subtle 2" w:semiHidden="1" w:unhideWhenUsed="1"/>
     <w:lsdException w:name="Table Web 1" w:semiHidden="1" w:unhideWhenUsed="1"/>
     <w:lsdException w:name="Table Web 2" w:semiHidden="1" w:unhideWhenUsed="1"/>
+    <w:lsdException w:name="Table Web 3" w:semiHidden="1" w:unhideWhenUsed="1"/>
     <w:lsdException w:name="Balloon Text" w:semiHidden="1" w:unhideWhenUsed="1"/>
     <w:lsdException w:name="Table Grid" w:uiPriority="39"/>
+    <w:lsdException w:name="Table Theme" w:semiHidden="1" w:unhideWhenUsed="1"/>
     <w:lsdException w:name="Placeholder Text" w:semiHidden="1"/>
     <w:lsdException w:name="No Spacing" w:uiPriority="1" w:qFormat="1"/>
     <w:lsdException w:name="Light Shading" w:uiPriority="60"/>
@@ -10320,7 +10472,7 @@
 </file>
 
 <file path=customXml/itemProps1.xml><?xml version="1.0" encoding="utf-8"?>
-<ds:datastoreItem xmlns:ds="http://schemas.openxmlformats.org/officeDocument/2006/customXml" ds:itemID="{213ABDC3-28EA-4294-8534-C80AACF16258}">
+<ds:datastoreItem xmlns:ds="http://schemas.openxmlformats.org/officeDocument/2006/customXml" ds:itemID="{CD689D02-30A8-4331-BF4A-5C7543F9593F}">
   <ds:schemaRefs>
     <ds:schemaRef ds:uri="http://schemas.openxmlformats.org/officeDocument/2006/bibliography"/>
   </ds:schemaRefs>

</xml_diff>

<commit_message>
update watch-cpu to provide normalized cpu utility summary sweep-cputarget now gathers average csvfs latencies
</commit_message>
<xml_diff>
--- a/Frameworks/VMFleet/s2d-vmfleet.docx
+++ b/Frameworks/VMFleet/s2d-vmfleet.docx
@@ -6,6 +6,8 @@
       <w:pPr>
         <w:pStyle w:val="Title"/>
       </w:pPr>
+      <w:bookmarkStart w:id="0" w:name="_GoBack"/>
+      <w:bookmarkEnd w:id="0"/>
       <w:r>
         <w:t xml:space="preserve">Hyper-V </w:t>
       </w:r>
@@ -34,7 +36,7 @@
         <w:br/>
       </w:r>
       <w:r>
-        <w:t>6</w:t>
+        <w:t>10</w:t>
       </w:r>
       <w:r>
         <w:t>/</w:t>
@@ -46,7 +48,7 @@
         <w:t xml:space="preserve"> – v 0.</w:t>
       </w:r>
       <w:r>
-        <w:t>8</w:t>
+        <w:t>9</w:t>
       </w:r>
       <w:r>
         <w:t xml:space="preserve"> update</w:t>
@@ -673,7 +675,6 @@
           <w:numId w:val="20"/>
         </w:numPr>
       </w:pPr>
-      <w:bookmarkStart w:id="0" w:name="_GoBack"/>
       <w:r>
         <w:t>test-</w:t>
       </w:r>
@@ -694,7 +695,6 @@
         <w:t xml:space="preserve"> output</w:t>
       </w:r>
     </w:p>
-    <w:bookmarkEnd w:id="0"/>
     <w:p>
       <w:pPr>
         <w:pStyle w:val="ListParagraph"/>
@@ -713,6 +713,91 @@
       <w:proofErr w:type="spellEnd"/>
       <w:r>
         <w:t>: add SMB Client/Server and SMB Direct (not defaulted in Storage group yet)</w:t>
+      </w:r>
+    </w:p>
+    <w:p>
+      <w:r>
+        <w:t>0.9 minor update</w:t>
+      </w:r>
+    </w:p>
+    <w:p>
+      <w:pPr>
+        <w:pStyle w:val="ListParagraph"/>
+        <w:numPr>
+          <w:ilvl w:val="0"/>
+          <w:numId w:val="21"/>
+        </w:numPr>
+      </w:pPr>
+      <w:r>
+        <w:t>watch-</w:t>
+      </w:r>
+      <w:proofErr w:type="spellStart"/>
+      <w:r>
+        <w:t>cpu</w:t>
+      </w:r>
+      <w:proofErr w:type="spellEnd"/>
+      <w:r>
+        <w:t xml:space="preserve">: fix cursor placement for total </w:t>
+      </w:r>
+      <w:proofErr w:type="spellStart"/>
+      <w:r>
+        <w:t>cpu</w:t>
+      </w:r>
+      <w:proofErr w:type="spellEnd"/>
+      <w:r>
+        <w:t xml:space="preserve"> utilization, provide turbo/</w:t>
+      </w:r>
+      <w:proofErr w:type="spellStart"/>
+      <w:r>
+        <w:t>speedstep</w:t>
+      </w:r>
+      <w:proofErr w:type="spellEnd"/>
+      <w:r>
+        <w:t xml:space="preserve"> normalized </w:t>
+      </w:r>
+      <w:proofErr w:type="spellStart"/>
+      <w:r>
+        <w:t>cpu</w:t>
+      </w:r>
+      <w:proofErr w:type="spellEnd"/>
+      <w:r>
+        <w:t xml:space="preserve"> utility in addition to 0-100% </w:t>
+      </w:r>
+      <w:proofErr w:type="spellStart"/>
+      <w:r>
+        <w:t>cpu</w:t>
+      </w:r>
+      <w:proofErr w:type="spellEnd"/>
+      <w:r>
+        <w:t xml:space="preserve"> utilization</w:t>
+      </w:r>
+    </w:p>
+    <w:p>
+      <w:pPr>
+        <w:pStyle w:val="ListParagraph"/>
+        <w:numPr>
+          <w:ilvl w:val="0"/>
+          <w:numId w:val="21"/>
+        </w:numPr>
+      </w:pPr>
+      <w:r>
+        <w:t>sweep-</w:t>
+      </w:r>
+      <w:proofErr w:type="spellStart"/>
+      <w:r>
+        <w:t>cputarget</w:t>
+      </w:r>
+      <w:proofErr w:type="spellEnd"/>
+      <w:r>
+        <w:t>: gather cluster aggregate read &amp; write latency; currently unreported by analyze-</w:t>
+      </w:r>
+      <w:proofErr w:type="spellStart"/>
+      <w:r>
+        <w:t>cputarget</w:t>
+      </w:r>
+      <w:proofErr w:type="spellEnd"/>
+      <w:r>
+        <w:t>, but present in result csv</w:t>
       </w:r>
     </w:p>
     <w:p>
@@ -928,6 +1013,7 @@
           </w:tcPr>
           <w:p>
             <w:r>
+              <w:lastRenderedPageBreak/>
               <w:t>master.ps1</w:t>
             </w:r>
           </w:p>
@@ -1053,7 +1139,6 @@
           </w:tcPr>
           <w:p>
             <w:r>
-              <w:lastRenderedPageBreak/>
               <w:t>INSTALL-VMFLEET.PS1</w:t>
             </w:r>
           </w:p>
@@ -1774,6 +1859,7 @@
         </w:numPr>
       </w:pPr>
       <w:r>
+        <w:lastRenderedPageBreak/>
         <w:t xml:space="preserve">check-outlier: a </w:t>
       </w:r>
       <w:r>
@@ -1812,7 +1898,6 @@
         </w:numPr>
       </w:pPr>
       <w:r>
-        <w:lastRenderedPageBreak/>
         <w:t xml:space="preserve">a set of one or more CSV created per cluster node for its VMs, with virtual disks (and as a result, CSVs) named following the pattern of </w:t>
       </w:r>
       <w:r>
@@ -2625,6 +2710,7 @@
     </w:p>
     <w:p>
       <w:r>
+        <w:lastRenderedPageBreak/>
         <w:t xml:space="preserve">To construct the image, create a VM on a Server Core VHDX or install a Server Core VM using ISO media. Once installed, launch the VM and follow the prompts to specify the administrator password. This password will be specified later to the create-vmfleet script which deploys the VMs. Then tear down the VM – the resulting VHDX will be used as the base for deployment in Section </w:t>
       </w:r>
       <w:r>
@@ -2653,7 +2739,6 @@
     </w:p>
     <w:p>
       <w:r>
-        <w:lastRenderedPageBreak/>
         <w:t>Support and/or documentation for Nano is possible in a future update.</w:t>
       </w:r>
     </w:p>
@@ -3089,6 +3174,7 @@
       </w:pPr>
       <w:proofErr w:type="spellStart"/>
       <w:r>
+        <w:lastRenderedPageBreak/>
         <w:t>stopafter</w:t>
       </w:r>
       <w:proofErr w:type="spellEnd"/>
@@ -3189,7 +3275,6 @@
       </w:pPr>
       <w:proofErr w:type="spellStart"/>
       <w:r>
-        <w:lastRenderedPageBreak/>
         <w:t>fixedvhd</w:t>
       </w:r>
       <w:proofErr w:type="spellEnd"/>
@@ -3364,7 +3449,7 @@
       <w:pPr>
         <w:ind w:firstLine="576"/>
       </w:pPr>
-      <w:hyperlink r:id="rId8" w:history="1">
+      <w:hyperlink r:id="rId7" w:history="1">
         <w:r>
           <w:rPr>
             <w:rStyle w:val="Hyperlink"/>
@@ -3435,6 +3520,7 @@
         <w:pStyle w:val="Heading1"/>
       </w:pPr>
       <w:r>
+        <w:lastRenderedPageBreak/>
         <w:t>Storage QoS</w:t>
       </w:r>
       <w:bookmarkEnd w:id="6"/>
@@ -3940,7 +4026,6 @@
     <w:p/>
     <w:p>
       <w:r>
-        <w:lastRenderedPageBreak/>
         <w:t xml:space="preserve">Earlier versions of Windows Server 2016 </w:t>
       </w:r>
       <w:r>
@@ -4498,6 +4583,7 @@
     <w:p/>
     <w:p>
       <w:r>
+        <w:lastRenderedPageBreak/>
         <w:t>The combination of parameters specified as lists (</w:t>
       </w:r>
       <w:proofErr w:type="spellStart"/>
@@ -4567,7 +4653,6 @@
           <w:sz w:val="18"/>
           <w:szCs w:val="18"/>
         </w:rPr>
-        <w:lastRenderedPageBreak/>
         <w:t>############################</w:t>
       </w:r>
     </w:p>
@@ -4941,6 +5026,7 @@
     </w:p>
     <w:p>
       <w:r>
+        <w:lastRenderedPageBreak/>
         <w:t>Alternate sweeps – different r/w mixes, buffer sizes – can be done by editing sweep-</w:t>
       </w:r>
       <w:proofErr w:type="spellStart"/>
@@ -4974,7 +5060,6 @@
         <w:rPr>
           <w:noProof/>
         </w:rPr>
-        <w:lastRenderedPageBreak/>
         <w:drawing>
           <wp:inline distT="0" distB="0" distL="0" distR="0" wp14:anchorId="35E374A1" wp14:editId="71FE1E79">
             <wp:extent cx="4572000" cy="3119438"/>
@@ -4983,7 +5068,7 @@
             <wp:cNvGraphicFramePr/>
             <a:graphic xmlns:a="http://schemas.openxmlformats.org/drawingml/2006/main">
               <a:graphicData uri="http://schemas.openxmlformats.org/drawingml/2006/chart">
-                <c:chart xmlns:c="http://schemas.openxmlformats.org/drawingml/2006/chart" xmlns:r="http://schemas.openxmlformats.org/officeDocument/2006/relationships" r:id="rId9"/>
+                <c:chart xmlns:c="http://schemas.openxmlformats.org/drawingml/2006/chart" xmlns:r="http://schemas.openxmlformats.org/officeDocument/2006/relationships" r:id="rId8"/>
               </a:graphicData>
             </a:graphic>
           </wp:inline>
@@ -4998,14 +5083,27 @@
       <w:r>
         <w:t xml:space="preserve">Figure </w:t>
       </w:r>
-      <w:fldSimple w:instr=" SEQ Figure \* ARABIC ">
-        <w:r>
-          <w:rPr>
-            <w:noProof/>
-          </w:rPr>
-          <w:t>1</w:t>
-        </w:r>
-      </w:fldSimple>
+      <w:r>
+        <w:fldChar w:fldCharType="begin"/>
+      </w:r>
+      <w:r>
+        <w:instrText xml:space="preserve"> SEQ Figure \* ARABIC </w:instrText>
+      </w:r>
+      <w:r>
+        <w:fldChar w:fldCharType="separate"/>
+      </w:r>
+      <w:r>
+        <w:rPr>
+          <w:noProof/>
+        </w:rPr>
+        <w:t>1</w:t>
+      </w:r>
+      <w:r>
+        <w:rPr>
+          <w:noProof/>
+        </w:rPr>
+        <w:fldChar w:fldCharType="end"/>
+      </w:r>
       <w:r>
         <w:t xml:space="preserve"> – Example of linear fit – only a good approximation</w:t>
       </w:r>
@@ -5666,6 +5764,7 @@
           <w:sz w:val="18"/>
           <w:szCs w:val="18"/>
         </w:rPr>
+        <w:lastRenderedPageBreak/>
         <w:t>--------------------</w:t>
       </w:r>
     </w:p>
@@ -6849,7 +6948,7 @@
       <w:r>
         <w:t xml:space="preserve">For information on Storage Spaces Direct (S2D), including deployment instructions: </w:t>
       </w:r>
-      <w:hyperlink r:id="rId10" w:history="1">
+      <w:hyperlink r:id="rId9" w:history="1">
         <w:r>
           <w:rPr>
             <w:rStyle w:val="Hyperlink"/>
@@ -6874,7 +6973,7 @@
       <w:r>
         <w:t xml:space="preserve">and its documentation: </w:t>
       </w:r>
-      <w:hyperlink r:id="rId11" w:history="1">
+      <w:hyperlink r:id="rId10" w:history="1">
         <w:r>
           <w:rPr>
             <w:rStyle w:val="Hyperlink"/>
@@ -6901,7 +7000,7 @@
       <w:r>
         <w:t xml:space="preserve">DISKSPD is OSS, hosted on GitHub: </w:t>
       </w:r>
-      <w:hyperlink r:id="rId12" w:history="1">
+      <w:hyperlink r:id="rId11" w:history="1">
         <w:r>
           <w:rPr>
             <w:rStyle w:val="Hyperlink"/>
@@ -6916,6 +7015,12 @@
       </w:r>
     </w:p>
     <w:sectPr>
+      <w:headerReference w:type="even" r:id="rId12"/>
+      <w:headerReference w:type="default" r:id="rId13"/>
+      <w:footerReference w:type="even" r:id="rId14"/>
+      <w:footerReference w:type="default" r:id="rId15"/>
+      <w:headerReference w:type="first" r:id="rId16"/>
+      <w:footerReference w:type="first" r:id="rId17"/>
       <w:pgSz w:w="12240" w:h="15840"/>
       <w:pgMar w:top="1440" w:right="1440" w:bottom="1440" w:left="1440" w:header="720" w:footer="720" w:gutter="0"/>
       <w:cols w:space="720"/>
@@ -6950,6 +7055,36 @@
 </w:endnotes>
 </file>
 
+<file path=word/footer1.xml><?xml version="1.0" encoding="utf-8"?>
+<w:ftr xmlns:wpc="http://schemas.microsoft.com/office/word/2010/wordprocessingCanvas" xmlns:cx="http://schemas.microsoft.com/office/drawing/2014/chartex" xmlns:cx1="http://schemas.microsoft.com/office/drawing/2015/9/8/chartex" xmlns:cx2="http://schemas.microsoft.com/office/drawing/2015/10/21/chartex" xmlns:cx3="http://schemas.microsoft.com/office/drawing/2016/5/9/chartex" xmlns:cx4="http://schemas.microsoft.com/office/drawing/2016/5/10/chartex" xmlns:cx5="http://schemas.microsoft.com/office/drawing/2016/5/11/chartex" xmlns:cx6="http://schemas.microsoft.com/office/drawing/2016/5/12/chartex" xmlns:cx7="http://schemas.microsoft.com/office/drawing/2016/5/13/chartex" xmlns:cx8="http://schemas.microsoft.com/office/drawing/2016/5/14/chartex" xmlns:mc="http://schemas.openxmlformats.org/markup-compatibility/2006" xmlns:aink="http://schemas.microsoft.com/office/drawing/2016/ink" xmlns:o="urn:schemas-microsoft-com:office:office" xmlns:r="http://schemas.openxmlformats.org/officeDocument/2006/relationships" xmlns:m="http://schemas.openxmlformats.org/officeDocument/2006/math" xmlns:v="urn:schemas-microsoft-com:vml" xmlns:wp14="http://schemas.microsoft.com/office/word/2010/wordprocessingDrawing" xmlns:wp="http://schemas.openxmlformats.org/drawingml/2006/wordprocessingDrawing" xmlns:w10="urn:schemas-microsoft-com:office:word" xmlns:w="http://schemas.openxmlformats.org/wordprocessingml/2006/main" xmlns:w14="http://schemas.microsoft.com/office/word/2010/wordml" xmlns:w15="http://schemas.microsoft.com/office/word/2012/wordml" xmlns:w16se="http://schemas.microsoft.com/office/word/2015/wordml/symex" xmlns:wpg="http://schemas.microsoft.com/office/word/2010/wordprocessingGroup" xmlns:wpi="http://schemas.microsoft.com/office/word/2010/wordprocessingInk" xmlns:wne="http://schemas.microsoft.com/office/word/2006/wordml" xmlns:wps="http://schemas.microsoft.com/office/word/2010/wordprocessingShape" mc:Ignorable="w14 w15 w16se wp14">
+  <w:p>
+    <w:pPr>
+      <w:pStyle w:val="Footer"/>
+    </w:pPr>
+  </w:p>
+</w:ftr>
+</file>
+
+<file path=word/footer2.xml><?xml version="1.0" encoding="utf-8"?>
+<w:ftr xmlns:wpc="http://schemas.microsoft.com/office/word/2010/wordprocessingCanvas" xmlns:cx="http://schemas.microsoft.com/office/drawing/2014/chartex" xmlns:cx1="http://schemas.microsoft.com/office/drawing/2015/9/8/chartex" xmlns:cx2="http://schemas.microsoft.com/office/drawing/2015/10/21/chartex" xmlns:cx3="http://schemas.microsoft.com/office/drawing/2016/5/9/chartex" xmlns:cx4="http://schemas.microsoft.com/office/drawing/2016/5/10/chartex" xmlns:cx5="http://schemas.microsoft.com/office/drawing/2016/5/11/chartex" xmlns:cx6="http://schemas.microsoft.com/office/drawing/2016/5/12/chartex" xmlns:cx7="http://schemas.microsoft.com/office/drawing/2016/5/13/chartex" xmlns:cx8="http://schemas.microsoft.com/office/drawing/2016/5/14/chartex" xmlns:mc="http://schemas.openxmlformats.org/markup-compatibility/2006" xmlns:aink="http://schemas.microsoft.com/office/drawing/2016/ink" xmlns:o="urn:schemas-microsoft-com:office:office" xmlns:r="http://schemas.openxmlformats.org/officeDocument/2006/relationships" xmlns:m="http://schemas.openxmlformats.org/officeDocument/2006/math" xmlns:v="urn:schemas-microsoft-com:vml" xmlns:wp14="http://schemas.microsoft.com/office/word/2010/wordprocessingDrawing" xmlns:wp="http://schemas.openxmlformats.org/drawingml/2006/wordprocessingDrawing" xmlns:w10="urn:schemas-microsoft-com:office:word" xmlns:w="http://schemas.openxmlformats.org/wordprocessingml/2006/main" xmlns:w14="http://schemas.microsoft.com/office/word/2010/wordml" xmlns:w15="http://schemas.microsoft.com/office/word/2012/wordml" xmlns:w16se="http://schemas.microsoft.com/office/word/2015/wordml/symex" xmlns:wpg="http://schemas.microsoft.com/office/word/2010/wordprocessingGroup" xmlns:wpi="http://schemas.microsoft.com/office/word/2010/wordprocessingInk" xmlns:wne="http://schemas.microsoft.com/office/word/2006/wordml" xmlns:wps="http://schemas.microsoft.com/office/word/2010/wordprocessingShape" mc:Ignorable="w14 w15 w16se wp14">
+  <w:p>
+    <w:pPr>
+      <w:pStyle w:val="Footer"/>
+    </w:pPr>
+  </w:p>
+</w:ftr>
+</file>
+
+<file path=word/footer3.xml><?xml version="1.0" encoding="utf-8"?>
+<w:ftr xmlns:wpc="http://schemas.microsoft.com/office/word/2010/wordprocessingCanvas" xmlns:cx="http://schemas.microsoft.com/office/drawing/2014/chartex" xmlns:cx1="http://schemas.microsoft.com/office/drawing/2015/9/8/chartex" xmlns:cx2="http://schemas.microsoft.com/office/drawing/2015/10/21/chartex" xmlns:cx3="http://schemas.microsoft.com/office/drawing/2016/5/9/chartex" xmlns:cx4="http://schemas.microsoft.com/office/drawing/2016/5/10/chartex" xmlns:cx5="http://schemas.microsoft.com/office/drawing/2016/5/11/chartex" xmlns:cx6="http://schemas.microsoft.com/office/drawing/2016/5/12/chartex" xmlns:cx7="http://schemas.microsoft.com/office/drawing/2016/5/13/chartex" xmlns:cx8="http://schemas.microsoft.com/office/drawing/2016/5/14/chartex" xmlns:mc="http://schemas.openxmlformats.org/markup-compatibility/2006" xmlns:aink="http://schemas.microsoft.com/office/drawing/2016/ink" xmlns:o="urn:schemas-microsoft-com:office:office" xmlns:r="http://schemas.openxmlformats.org/officeDocument/2006/relationships" xmlns:m="http://schemas.openxmlformats.org/officeDocument/2006/math" xmlns:v="urn:schemas-microsoft-com:vml" xmlns:wp14="http://schemas.microsoft.com/office/word/2010/wordprocessingDrawing" xmlns:wp="http://schemas.openxmlformats.org/drawingml/2006/wordprocessingDrawing" xmlns:w10="urn:schemas-microsoft-com:office:word" xmlns:w="http://schemas.openxmlformats.org/wordprocessingml/2006/main" xmlns:w14="http://schemas.microsoft.com/office/word/2010/wordml" xmlns:w15="http://schemas.microsoft.com/office/word/2012/wordml" xmlns:w16se="http://schemas.microsoft.com/office/word/2015/wordml/symex" xmlns:wpg="http://schemas.microsoft.com/office/word/2010/wordprocessingGroup" xmlns:wpi="http://schemas.microsoft.com/office/word/2010/wordprocessingInk" xmlns:wne="http://schemas.microsoft.com/office/word/2006/wordml" xmlns:wps="http://schemas.microsoft.com/office/word/2010/wordprocessingShape" mc:Ignorable="w14 w15 w16se wp14">
+  <w:p>
+    <w:pPr>
+      <w:pStyle w:val="Footer"/>
+    </w:pPr>
+  </w:p>
+</w:ftr>
+</file>
+
 <file path=word/footnotes.xml><?xml version="1.0" encoding="utf-8"?>
 <w:footnotes xmlns:wpc="http://schemas.microsoft.com/office/word/2010/wordprocessingCanvas" xmlns:cx="http://schemas.microsoft.com/office/drawing/2014/chartex" xmlns:cx1="http://schemas.microsoft.com/office/drawing/2015/9/8/chartex" xmlns:cx2="http://schemas.microsoft.com/office/drawing/2015/10/21/chartex" xmlns:cx3="http://schemas.microsoft.com/office/drawing/2016/5/9/chartex" xmlns:cx4="http://schemas.microsoft.com/office/drawing/2016/5/10/chartex" xmlns:cx5="http://schemas.microsoft.com/office/drawing/2016/5/11/chartex" xmlns:cx6="http://schemas.microsoft.com/office/drawing/2016/5/12/chartex" xmlns:cx7="http://schemas.microsoft.com/office/drawing/2016/5/13/chartex" xmlns:cx8="http://schemas.microsoft.com/office/drawing/2016/5/14/chartex" xmlns:mc="http://schemas.openxmlformats.org/markup-compatibility/2006" xmlns:aink="http://schemas.microsoft.com/office/drawing/2016/ink" xmlns:o="urn:schemas-microsoft-com:office:office" xmlns:r="http://schemas.openxmlformats.org/officeDocument/2006/relationships" xmlns:m="http://schemas.openxmlformats.org/officeDocument/2006/math" xmlns:v="urn:schemas-microsoft-com:vml" xmlns:wp14="http://schemas.microsoft.com/office/word/2010/wordprocessingDrawing" xmlns:wp="http://schemas.openxmlformats.org/drawingml/2006/wordprocessingDrawing" xmlns:w10="urn:schemas-microsoft-com:office:word" xmlns:w="http://schemas.openxmlformats.org/wordprocessingml/2006/main" xmlns:w14="http://schemas.microsoft.com/office/word/2010/wordml" xmlns:w15="http://schemas.microsoft.com/office/word/2012/wordml" xmlns:w16se="http://schemas.microsoft.com/office/word/2015/wordml/symex" xmlns:wpg="http://schemas.microsoft.com/office/word/2010/wordprocessingGroup" xmlns:wpi="http://schemas.microsoft.com/office/word/2010/wordprocessingInk" xmlns:wne="http://schemas.microsoft.com/office/word/2006/wordml" xmlns:wps="http://schemas.microsoft.com/office/word/2010/wordprocessingShape" mc:Ignorable="w14 w15 w16se wp14">
   <w:footnote w:type="separator" w:id="-1">
@@ -7058,6 +7193,36 @@
     </w:p>
   </w:footnote>
 </w:footnotes>
+</file>
+
+<file path=word/header1.xml><?xml version="1.0" encoding="utf-8"?>
+<w:hdr xmlns:wpc="http://schemas.microsoft.com/office/word/2010/wordprocessingCanvas" xmlns:cx="http://schemas.microsoft.com/office/drawing/2014/chartex" xmlns:cx1="http://schemas.microsoft.com/office/drawing/2015/9/8/chartex" xmlns:cx2="http://schemas.microsoft.com/office/drawing/2015/10/21/chartex" xmlns:cx3="http://schemas.microsoft.com/office/drawing/2016/5/9/chartex" xmlns:cx4="http://schemas.microsoft.com/office/drawing/2016/5/10/chartex" xmlns:cx5="http://schemas.microsoft.com/office/drawing/2016/5/11/chartex" xmlns:cx6="http://schemas.microsoft.com/office/drawing/2016/5/12/chartex" xmlns:cx7="http://schemas.microsoft.com/office/drawing/2016/5/13/chartex" xmlns:cx8="http://schemas.microsoft.com/office/drawing/2016/5/14/chartex" xmlns:mc="http://schemas.openxmlformats.org/markup-compatibility/2006" xmlns:aink="http://schemas.microsoft.com/office/drawing/2016/ink" xmlns:o="urn:schemas-microsoft-com:office:office" xmlns:r="http://schemas.openxmlformats.org/officeDocument/2006/relationships" xmlns:m="http://schemas.openxmlformats.org/officeDocument/2006/math" xmlns:v="urn:schemas-microsoft-com:vml" xmlns:wp14="http://schemas.microsoft.com/office/word/2010/wordprocessingDrawing" xmlns:wp="http://schemas.openxmlformats.org/drawingml/2006/wordprocessingDrawing" xmlns:w10="urn:schemas-microsoft-com:office:word" xmlns:w="http://schemas.openxmlformats.org/wordprocessingml/2006/main" xmlns:w14="http://schemas.microsoft.com/office/word/2010/wordml" xmlns:w15="http://schemas.microsoft.com/office/word/2012/wordml" xmlns:w16se="http://schemas.microsoft.com/office/word/2015/wordml/symex" xmlns:wpg="http://schemas.microsoft.com/office/word/2010/wordprocessingGroup" xmlns:wpi="http://schemas.microsoft.com/office/word/2010/wordprocessingInk" xmlns:wne="http://schemas.microsoft.com/office/word/2006/wordml" xmlns:wps="http://schemas.microsoft.com/office/word/2010/wordprocessingShape" mc:Ignorable="w14 w15 w16se wp14">
+  <w:p>
+    <w:pPr>
+      <w:pStyle w:val="Header"/>
+    </w:pPr>
+  </w:p>
+</w:hdr>
+</file>
+
+<file path=word/header2.xml><?xml version="1.0" encoding="utf-8"?>
+<w:hdr xmlns:wpc="http://schemas.microsoft.com/office/word/2010/wordprocessingCanvas" xmlns:cx="http://schemas.microsoft.com/office/drawing/2014/chartex" xmlns:cx1="http://schemas.microsoft.com/office/drawing/2015/9/8/chartex" xmlns:cx2="http://schemas.microsoft.com/office/drawing/2015/10/21/chartex" xmlns:cx3="http://schemas.microsoft.com/office/drawing/2016/5/9/chartex" xmlns:cx4="http://schemas.microsoft.com/office/drawing/2016/5/10/chartex" xmlns:cx5="http://schemas.microsoft.com/office/drawing/2016/5/11/chartex" xmlns:cx6="http://schemas.microsoft.com/office/drawing/2016/5/12/chartex" xmlns:cx7="http://schemas.microsoft.com/office/drawing/2016/5/13/chartex" xmlns:cx8="http://schemas.microsoft.com/office/drawing/2016/5/14/chartex" xmlns:mc="http://schemas.openxmlformats.org/markup-compatibility/2006" xmlns:aink="http://schemas.microsoft.com/office/drawing/2016/ink" xmlns:o="urn:schemas-microsoft-com:office:office" xmlns:r="http://schemas.openxmlformats.org/officeDocument/2006/relationships" xmlns:m="http://schemas.openxmlformats.org/officeDocument/2006/math" xmlns:v="urn:schemas-microsoft-com:vml" xmlns:wp14="http://schemas.microsoft.com/office/word/2010/wordprocessingDrawing" xmlns:wp="http://schemas.openxmlformats.org/drawingml/2006/wordprocessingDrawing" xmlns:w10="urn:schemas-microsoft-com:office:word" xmlns:w="http://schemas.openxmlformats.org/wordprocessingml/2006/main" xmlns:w14="http://schemas.microsoft.com/office/word/2010/wordml" xmlns:w15="http://schemas.microsoft.com/office/word/2012/wordml" xmlns:w16se="http://schemas.microsoft.com/office/word/2015/wordml/symex" xmlns:wpg="http://schemas.microsoft.com/office/word/2010/wordprocessingGroup" xmlns:wpi="http://schemas.microsoft.com/office/word/2010/wordprocessingInk" xmlns:wne="http://schemas.microsoft.com/office/word/2006/wordml" xmlns:wps="http://schemas.microsoft.com/office/word/2010/wordprocessingShape" mc:Ignorable="w14 w15 w16se wp14">
+  <w:p>
+    <w:pPr>
+      <w:pStyle w:val="Header"/>
+    </w:pPr>
+  </w:p>
+</w:hdr>
+</file>
+
+<file path=word/header3.xml><?xml version="1.0" encoding="utf-8"?>
+<w:hdr xmlns:wpc="http://schemas.microsoft.com/office/word/2010/wordprocessingCanvas" xmlns:cx="http://schemas.microsoft.com/office/drawing/2014/chartex" xmlns:cx1="http://schemas.microsoft.com/office/drawing/2015/9/8/chartex" xmlns:cx2="http://schemas.microsoft.com/office/drawing/2015/10/21/chartex" xmlns:cx3="http://schemas.microsoft.com/office/drawing/2016/5/9/chartex" xmlns:cx4="http://schemas.microsoft.com/office/drawing/2016/5/10/chartex" xmlns:cx5="http://schemas.microsoft.com/office/drawing/2016/5/11/chartex" xmlns:cx6="http://schemas.microsoft.com/office/drawing/2016/5/12/chartex" xmlns:cx7="http://schemas.microsoft.com/office/drawing/2016/5/13/chartex" xmlns:cx8="http://schemas.microsoft.com/office/drawing/2016/5/14/chartex" xmlns:mc="http://schemas.openxmlformats.org/markup-compatibility/2006" xmlns:aink="http://schemas.microsoft.com/office/drawing/2016/ink" xmlns:o="urn:schemas-microsoft-com:office:office" xmlns:r="http://schemas.openxmlformats.org/officeDocument/2006/relationships" xmlns:m="http://schemas.openxmlformats.org/officeDocument/2006/math" xmlns:v="urn:schemas-microsoft-com:vml" xmlns:wp14="http://schemas.microsoft.com/office/word/2010/wordprocessingDrawing" xmlns:wp="http://schemas.openxmlformats.org/drawingml/2006/wordprocessingDrawing" xmlns:w10="urn:schemas-microsoft-com:office:word" xmlns:w="http://schemas.openxmlformats.org/wordprocessingml/2006/main" xmlns:w14="http://schemas.microsoft.com/office/word/2010/wordml" xmlns:w15="http://schemas.microsoft.com/office/word/2012/wordml" xmlns:w16se="http://schemas.microsoft.com/office/word/2015/wordml/symex" xmlns:wpg="http://schemas.microsoft.com/office/word/2010/wordprocessingGroup" xmlns:wpi="http://schemas.microsoft.com/office/word/2010/wordprocessingInk" xmlns:wne="http://schemas.microsoft.com/office/word/2006/wordml" xmlns:wps="http://schemas.microsoft.com/office/word/2010/wordprocessingShape" mc:Ignorable="w14 w15 w16se wp14">
+  <w:p>
+    <w:pPr>
+      <w:pStyle w:val="Header"/>
+    </w:pPr>
+  </w:p>
+</w:hdr>
 </file>
 
 <file path=word/numbering.xml><?xml version="1.0" encoding="utf-8"?>
@@ -7555,9 +7720,9 @@
     </w:lvl>
   </w:abstractNum>
   <w:abstractNum w:abstractNumId="5" w15:restartNumberingAfterBreak="0">
-    <w:nsid w:val="46D76EBB"/>
+    <w:nsid w:val="405C3DF1"/>
     <w:multiLevelType w:val="hybridMultilevel"/>
-    <w:tmpl w:val="8FFEA094"/>
+    <w:tmpl w:val="F182A47C"/>
     <w:lvl w:ilvl="0" w:tplc="04090001">
       <w:start w:val="1"/>
       <w:numFmt w:val="bullet"/>
@@ -7668,6 +7833,119 @@
     </w:lvl>
   </w:abstractNum>
   <w:abstractNum w:abstractNumId="6" w15:restartNumberingAfterBreak="0">
+    <w:nsid w:val="46D76EBB"/>
+    <w:multiLevelType w:val="hybridMultilevel"/>
+    <w:tmpl w:val="8FFEA094"/>
+    <w:lvl w:ilvl="0" w:tplc="04090001">
+      <w:start w:val="1"/>
+      <w:numFmt w:val="bullet"/>
+      <w:lvlText w:val=""/>
+      <w:lvlJc w:val="left"/>
+      <w:pPr>
+        <w:ind w:left="720" w:hanging="360"/>
+      </w:pPr>
+      <w:rPr>
+        <w:rFonts w:ascii="Symbol" w:hAnsi="Symbol" w:hint="default"/>
+      </w:rPr>
+    </w:lvl>
+    <w:lvl w:ilvl="1" w:tplc="04090003" w:tentative="1">
+      <w:start w:val="1"/>
+      <w:numFmt w:val="bullet"/>
+      <w:lvlText w:val="o"/>
+      <w:lvlJc w:val="left"/>
+      <w:pPr>
+        <w:ind w:left="1440" w:hanging="360"/>
+      </w:pPr>
+      <w:rPr>
+        <w:rFonts w:ascii="Courier New" w:hAnsi="Courier New" w:cs="Courier New" w:hint="default"/>
+      </w:rPr>
+    </w:lvl>
+    <w:lvl w:ilvl="2" w:tplc="04090005" w:tentative="1">
+      <w:start w:val="1"/>
+      <w:numFmt w:val="bullet"/>
+      <w:lvlText w:val=""/>
+      <w:lvlJc w:val="left"/>
+      <w:pPr>
+        <w:ind w:left="2160" w:hanging="360"/>
+      </w:pPr>
+      <w:rPr>
+        <w:rFonts w:ascii="Wingdings" w:hAnsi="Wingdings" w:hint="default"/>
+      </w:rPr>
+    </w:lvl>
+    <w:lvl w:ilvl="3" w:tplc="04090001" w:tentative="1">
+      <w:start w:val="1"/>
+      <w:numFmt w:val="bullet"/>
+      <w:lvlText w:val=""/>
+      <w:lvlJc w:val="left"/>
+      <w:pPr>
+        <w:ind w:left="2880" w:hanging="360"/>
+      </w:pPr>
+      <w:rPr>
+        <w:rFonts w:ascii="Symbol" w:hAnsi="Symbol" w:hint="default"/>
+      </w:rPr>
+    </w:lvl>
+    <w:lvl w:ilvl="4" w:tplc="04090003" w:tentative="1">
+      <w:start w:val="1"/>
+      <w:numFmt w:val="bullet"/>
+      <w:lvlText w:val="o"/>
+      <w:lvlJc w:val="left"/>
+      <w:pPr>
+        <w:ind w:left="3600" w:hanging="360"/>
+      </w:pPr>
+      <w:rPr>
+        <w:rFonts w:ascii="Courier New" w:hAnsi="Courier New" w:cs="Courier New" w:hint="default"/>
+      </w:rPr>
+    </w:lvl>
+    <w:lvl w:ilvl="5" w:tplc="04090005" w:tentative="1">
+      <w:start w:val="1"/>
+      <w:numFmt w:val="bullet"/>
+      <w:lvlText w:val=""/>
+      <w:lvlJc w:val="left"/>
+      <w:pPr>
+        <w:ind w:left="4320" w:hanging="360"/>
+      </w:pPr>
+      <w:rPr>
+        <w:rFonts w:ascii="Wingdings" w:hAnsi="Wingdings" w:hint="default"/>
+      </w:rPr>
+    </w:lvl>
+    <w:lvl w:ilvl="6" w:tplc="04090001" w:tentative="1">
+      <w:start w:val="1"/>
+      <w:numFmt w:val="bullet"/>
+      <w:lvlText w:val=""/>
+      <w:lvlJc w:val="left"/>
+      <w:pPr>
+        <w:ind w:left="5040" w:hanging="360"/>
+      </w:pPr>
+      <w:rPr>
+        <w:rFonts w:ascii="Symbol" w:hAnsi="Symbol" w:hint="default"/>
+      </w:rPr>
+    </w:lvl>
+    <w:lvl w:ilvl="7" w:tplc="04090003" w:tentative="1">
+      <w:start w:val="1"/>
+      <w:numFmt w:val="bullet"/>
+      <w:lvlText w:val="o"/>
+      <w:lvlJc w:val="left"/>
+      <w:pPr>
+        <w:ind w:left="5760" w:hanging="360"/>
+      </w:pPr>
+      <w:rPr>
+        <w:rFonts w:ascii="Courier New" w:hAnsi="Courier New" w:cs="Courier New" w:hint="default"/>
+      </w:rPr>
+    </w:lvl>
+    <w:lvl w:ilvl="8" w:tplc="04090005" w:tentative="1">
+      <w:start w:val="1"/>
+      <w:numFmt w:val="bullet"/>
+      <w:lvlText w:val=""/>
+      <w:lvlJc w:val="left"/>
+      <w:pPr>
+        <w:ind w:left="6480" w:hanging="360"/>
+      </w:pPr>
+      <w:rPr>
+        <w:rFonts w:ascii="Wingdings" w:hAnsi="Wingdings" w:hint="default"/>
+      </w:rPr>
+    </w:lvl>
+  </w:abstractNum>
+  <w:abstractNum w:abstractNumId="7" w15:restartNumberingAfterBreak="0">
     <w:nsid w:val="4E9B4AC9"/>
     <w:multiLevelType w:val="hybridMultilevel"/>
     <w:tmpl w:val="3ED83C24"/>
@@ -7779,7 +8057,7 @@
       </w:rPr>
     </w:lvl>
   </w:abstractNum>
-  <w:abstractNum w:abstractNumId="7" w15:restartNumberingAfterBreak="0">
+  <w:abstractNum w:abstractNumId="8" w15:restartNumberingAfterBreak="0">
     <w:nsid w:val="573A0263"/>
     <w:multiLevelType w:val="hybridMultilevel"/>
     <w:tmpl w:val="A0AC8E9C"/>
@@ -7892,7 +8170,7 @@
       </w:rPr>
     </w:lvl>
   </w:abstractNum>
-  <w:abstractNum w:abstractNumId="8" w15:restartNumberingAfterBreak="0">
+  <w:abstractNum w:abstractNumId="9" w15:restartNumberingAfterBreak="0">
     <w:nsid w:val="5DEC77C6"/>
     <w:multiLevelType w:val="hybridMultilevel"/>
     <w:tmpl w:val="94A0544A"/>
@@ -8004,7 +8282,7 @@
       </w:rPr>
     </w:lvl>
   </w:abstractNum>
-  <w:abstractNum w:abstractNumId="9" w15:restartNumberingAfterBreak="0">
+  <w:abstractNum w:abstractNumId="10" w15:restartNumberingAfterBreak="0">
     <w:nsid w:val="7D742364"/>
     <w:multiLevelType w:val="hybridMultilevel"/>
     <w:tmpl w:val="43848E84"/>
@@ -8116,7 +8394,7 @@
       </w:rPr>
     </w:lvl>
   </w:abstractNum>
-  <w:abstractNum w:abstractNumId="10" w15:restartNumberingAfterBreak="0">
+  <w:abstractNum w:abstractNumId="11" w15:restartNumberingAfterBreak="0">
     <w:nsid w:val="7E740B0B"/>
     <w:multiLevelType w:val="hybridMultilevel"/>
     <w:tmpl w:val="A3E0793E"/>
@@ -8233,7 +8511,7 @@
     <w:abstractNumId w:val="4"/>
   </w:num>
   <w:num w:numId="2">
-    <w:abstractNumId w:val="6"/>
+    <w:abstractNumId w:val="7"/>
   </w:num>
   <w:num w:numId="3">
     <w:abstractNumId w:val="3"/>
@@ -8272,22 +8550,25 @@
     <w:abstractNumId w:val="2"/>
   </w:num>
   <w:num w:numId="15">
-    <w:abstractNumId w:val="9"/>
+    <w:abstractNumId w:val="10"/>
   </w:num>
   <w:num w:numId="16">
     <w:abstractNumId w:val="0"/>
   </w:num>
   <w:num w:numId="17">
-    <w:abstractNumId w:val="5"/>
+    <w:abstractNumId w:val="6"/>
   </w:num>
   <w:num w:numId="18">
+    <w:abstractNumId w:val="9"/>
+  </w:num>
+  <w:num w:numId="19">
+    <w:abstractNumId w:val="11"/>
+  </w:num>
+  <w:num w:numId="20">
     <w:abstractNumId w:val="8"/>
   </w:num>
-  <w:num w:numId="19">
-    <w:abstractNumId w:val="10"/>
-  </w:num>
-  <w:num w:numId="20">
-    <w:abstractNumId w:val="7"/>
+  <w:num w:numId="21">
+    <w:abstractNumId w:val="5"/>
   </w:num>
 </w:numbering>
 </file>
@@ -9519,6 +9800,50 @@
       <w:u w:val="single"/>
     </w:rPr>
   </w:style>
+  <w:style w:type="paragraph" w:styleId="Header">
+    <w:name w:val="header"/>
+    <w:basedOn w:val="Normal"/>
+    <w:link w:val="HeaderChar"/>
+    <w:uiPriority w:val="99"/>
+    <w:unhideWhenUsed/>
+    <w:rsid w:val="00AD6008"/>
+    <w:pPr>
+      <w:tabs>
+        <w:tab w:val="center" w:pos="4680"/>
+        <w:tab w:val="right" w:pos="9360"/>
+      </w:tabs>
+      <w:spacing w:after="0" w:line="240" w:lineRule="auto"/>
+    </w:pPr>
+  </w:style>
+  <w:style w:type="character" w:customStyle="1" w:styleId="HeaderChar">
+    <w:name w:val="Header Char"/>
+    <w:basedOn w:val="DefaultParagraphFont"/>
+    <w:link w:val="Header"/>
+    <w:uiPriority w:val="99"/>
+    <w:rsid w:val="00AD6008"/>
+  </w:style>
+  <w:style w:type="paragraph" w:styleId="Footer">
+    <w:name w:val="footer"/>
+    <w:basedOn w:val="Normal"/>
+    <w:link w:val="FooterChar"/>
+    <w:uiPriority w:val="99"/>
+    <w:unhideWhenUsed/>
+    <w:rsid w:val="00AD6008"/>
+    <w:pPr>
+      <w:tabs>
+        <w:tab w:val="center" w:pos="4680"/>
+        <w:tab w:val="right" w:pos="9360"/>
+      </w:tabs>
+      <w:spacing w:after="0" w:line="240" w:lineRule="auto"/>
+    </w:pPr>
+  </w:style>
+  <w:style w:type="character" w:customStyle="1" w:styleId="FooterChar">
+    <w:name w:val="Footer Char"/>
+    <w:basedOn w:val="DefaultParagraphFont"/>
+    <w:link w:val="Footer"/>
+    <w:uiPriority w:val="99"/>
+    <w:rsid w:val="00AD6008"/>
+  </w:style>
 </w:styles>
 </file>
 
@@ -10465,16 +10790,4 @@
     </a:ext>
   </a:extLst>
 </a:theme>
-</file>
-
-<file path=customXml/item1.xml><?xml version="1.0" encoding="utf-8"?>
-<b:Sources xmlns:b="http://schemas.openxmlformats.org/officeDocument/2006/bibliography" xmlns="http://schemas.openxmlformats.org/officeDocument/2006/bibliography" SelectedStyle="\APASixthEditionOfficeOnline.xsl" StyleName="APA" Version="6"/>
-</file>
-
-<file path=customXml/itemProps1.xml><?xml version="1.0" encoding="utf-8"?>
-<ds:datastoreItem xmlns:ds="http://schemas.openxmlformats.org/officeDocument/2006/customXml" ds:itemID="{CD689D02-30A8-4331-BF4A-5C7543F9593F}">
-  <ds:schemaRefs>
-    <ds:schemaRef ds:uri="http://schemas.openxmlformats.org/officeDocument/2006/bibliography"/>
-  </ds:schemaRefs>
-</ds:datastoreItem>
 </file>
</xml_diff>